<commit_message>
Updated Yhdistetty_maarittely.docx, osiot 3 ja 5 valmis, aloitettu johdantoa.
</commit_message>
<xml_diff>
--- a/Yhdistetty_maarittely.docx
+++ b/Yhdistetty_maarittely.docx
@@ -1,6 +1,6 @@
 
 <file path=word/document.xml><?xml version="1.0" encoding="utf-8"?>
-<w:document xmlns:wpc="http://schemas.microsoft.com/office/word/2010/wordprocessingCanvas" xmlns:mc="http://schemas.openxmlformats.org/markup-compatibility/2006" xmlns:o="urn:schemas-microsoft-com:office:office" xmlns:r="http://schemas.openxmlformats.org/officeDocument/2006/relationships" xmlns:m="http://schemas.openxmlformats.org/officeDocument/2006/math" xmlns:v="urn:schemas-microsoft-com:vml" xmlns:wp14="http://schemas.microsoft.com/office/word/2010/wordprocessingDrawing" xmlns:wp="http://schemas.openxmlformats.org/drawingml/2006/wordprocessingDrawing" xmlns:w10="urn:schemas-microsoft-com:office:word" xmlns:w="http://schemas.openxmlformats.org/wordprocessingml/2006/main" xmlns:w14="http://schemas.microsoft.com/office/word/2010/wordml" xmlns:w15="http://schemas.microsoft.com/office/word/2012/wordml" xmlns:wpg="http://schemas.microsoft.com/office/word/2010/wordprocessingGroup" xmlns:wpi="http://schemas.microsoft.com/office/word/2010/wordprocessingInk" xmlns:wne="http://schemas.microsoft.com/office/word/2006/wordml" xmlns:wps="http://schemas.microsoft.com/office/word/2010/wordprocessingShape" mc:Ignorable="w14 w15 wp14">
+<w:document xmlns:wpc="http://schemas.microsoft.com/office/word/2010/wordprocessingCanvas" xmlns:cx="http://schemas.microsoft.com/office/drawing/2014/chartex" xmlns:cx1="http://schemas.microsoft.com/office/drawing/2015/9/8/chartex" xmlns:cx2="http://schemas.microsoft.com/office/drawing/2015/10/21/chartex" xmlns:cx3="http://schemas.microsoft.com/office/drawing/2016/5/9/chartex" xmlns:cx4="http://schemas.microsoft.com/office/drawing/2016/5/10/chartex" xmlns:cx5="http://schemas.microsoft.com/office/drawing/2016/5/11/chartex" xmlns:cx6="http://schemas.microsoft.com/office/drawing/2016/5/12/chartex" xmlns:cx7="http://schemas.microsoft.com/office/drawing/2016/5/13/chartex" xmlns:cx8="http://schemas.microsoft.com/office/drawing/2016/5/14/chartex" xmlns:mc="http://schemas.openxmlformats.org/markup-compatibility/2006" xmlns:aink="http://schemas.microsoft.com/office/drawing/2016/ink" xmlns:am3d="http://schemas.microsoft.com/office/drawing/2017/model3d" xmlns:o="urn:schemas-microsoft-com:office:office" xmlns:r="http://schemas.openxmlformats.org/officeDocument/2006/relationships" xmlns:m="http://schemas.openxmlformats.org/officeDocument/2006/math" xmlns:v="urn:schemas-microsoft-com:vml" xmlns:wp14="http://schemas.microsoft.com/office/word/2010/wordprocessingDrawing" xmlns:wp="http://schemas.openxmlformats.org/drawingml/2006/wordprocessingDrawing" xmlns:w10="urn:schemas-microsoft-com:office:word" xmlns:w="http://schemas.openxmlformats.org/wordprocessingml/2006/main" xmlns:w14="http://schemas.microsoft.com/office/word/2010/wordml" xmlns:w15="http://schemas.microsoft.com/office/word/2012/wordml" xmlns:w16cex="http://schemas.microsoft.com/office/word/2018/wordml/cex" xmlns:w16cid="http://schemas.microsoft.com/office/word/2016/wordml/cid" xmlns:w16="http://schemas.microsoft.com/office/word/2018/wordml" xmlns:w16sdtdh="http://schemas.microsoft.com/office/word/2020/wordml/sdtdatahash" xmlns:w16se="http://schemas.microsoft.com/office/word/2015/wordml/symex" xmlns:wpg="http://schemas.microsoft.com/office/word/2010/wordprocessingGroup" xmlns:wpi="http://schemas.microsoft.com/office/word/2010/wordprocessingInk" xmlns:wne="http://schemas.microsoft.com/office/word/2006/wordml" xmlns:wps="http://schemas.microsoft.com/office/word/2010/wordprocessingShape" mc:Ignorable="w14 w15 w16se w16cid w16 w16cex w16sdtdh wp14">
   <w:body>
     <w:p>
       <w:pPr>
@@ -10,11 +10,6 @@
           <w:numId w:val="0"/>
         </w:numPr>
       </w:pPr>
-      <w:r>
-        <w:t>testi</w:t>
-      </w:r>
-      <w:bookmarkStart w:id="0" w:name="_GoBack"/>
-      <w:bookmarkEnd w:id="0"/>
     </w:p>
     <w:p>
       <w:pPr>
@@ -1635,8 +1630,8 @@
           <w:bCs w:val="0"/>
           <w:caps w:val="0"/>
           <w:noProof/>
-          <w:sz w:val="24"/>
-          <w:szCs w:val="24"/>
+          <w:sz w:val="22"/>
+          <w:szCs w:val="22"/>
           <w:lang w:eastAsia="fi-FI"/>
         </w:rPr>
       </w:pPr>
@@ -1677,8 +1672,8 @@
           <w:bCs w:val="0"/>
           <w:caps w:val="0"/>
           <w:noProof/>
-          <w:sz w:val="24"/>
-          <w:szCs w:val="24"/>
+          <w:sz w:val="22"/>
+          <w:szCs w:val="22"/>
           <w:lang w:eastAsia="fi-FI"/>
         </w:rPr>
         <w:tab/>
@@ -1705,7 +1700,7 @@
         <w:rPr>
           <w:noProof/>
         </w:rPr>
-        <w:instrText xml:space="preserve"> PAGEREF _Toc55243274 \h </w:instrText>
+        <w:instrText xml:space="preserve"> PAGEREF _Toc88912729 \h </w:instrText>
       </w:r>
       <w:r>
         <w:rPr>
@@ -1735,14 +1730,14 @@
       <w:pPr>
         <w:pStyle w:val="Sisluet2"/>
         <w:tabs>
-          <w:tab w:val="left" w:pos="960"/>
+          <w:tab w:val="left" w:pos="720"/>
         </w:tabs>
         <w:rPr>
           <w:rFonts w:asciiTheme="minorHAnsi" w:eastAsiaTheme="minorEastAsia" w:hAnsiTheme="minorHAnsi" w:cstheme="minorBidi"/>
           <w:smallCaps w:val="0"/>
           <w:noProof/>
-          <w:sz w:val="24"/>
-          <w:szCs w:val="24"/>
+          <w:sz w:val="22"/>
+          <w:szCs w:val="22"/>
           <w:lang w:eastAsia="fi-FI"/>
         </w:rPr>
       </w:pPr>
@@ -1757,8 +1752,8 @@
           <w:rFonts w:asciiTheme="minorHAnsi" w:eastAsiaTheme="minorEastAsia" w:hAnsiTheme="minorHAnsi" w:cstheme="minorBidi"/>
           <w:smallCaps w:val="0"/>
           <w:noProof/>
-          <w:sz w:val="24"/>
-          <w:szCs w:val="24"/>
+          <w:sz w:val="22"/>
+          <w:szCs w:val="22"/>
           <w:lang w:eastAsia="fi-FI"/>
         </w:rPr>
         <w:tab/>
@@ -1785,7 +1780,7 @@
         <w:rPr>
           <w:noProof/>
         </w:rPr>
-        <w:instrText xml:space="preserve"> PAGEREF _Toc55243275 \h </w:instrText>
+        <w:instrText xml:space="preserve"> PAGEREF _Toc88912730 \h </w:instrText>
       </w:r>
       <w:r>
         <w:rPr>
@@ -1815,14 +1810,14 @@
       <w:pPr>
         <w:pStyle w:val="Sisluet2"/>
         <w:tabs>
-          <w:tab w:val="left" w:pos="960"/>
+          <w:tab w:val="left" w:pos="720"/>
         </w:tabs>
         <w:rPr>
           <w:rFonts w:asciiTheme="minorHAnsi" w:eastAsiaTheme="minorEastAsia" w:hAnsiTheme="minorHAnsi" w:cstheme="minorBidi"/>
           <w:smallCaps w:val="0"/>
           <w:noProof/>
-          <w:sz w:val="24"/>
-          <w:szCs w:val="24"/>
+          <w:sz w:val="22"/>
+          <w:szCs w:val="22"/>
           <w:lang w:eastAsia="fi-FI"/>
         </w:rPr>
       </w:pPr>
@@ -1837,8 +1832,8 @@
           <w:rFonts w:asciiTheme="minorHAnsi" w:eastAsiaTheme="minorEastAsia" w:hAnsiTheme="minorHAnsi" w:cstheme="minorBidi"/>
           <w:smallCaps w:val="0"/>
           <w:noProof/>
-          <w:sz w:val="24"/>
-          <w:szCs w:val="24"/>
+          <w:sz w:val="22"/>
+          <w:szCs w:val="22"/>
           <w:lang w:eastAsia="fi-FI"/>
         </w:rPr>
         <w:tab/>
@@ -1865,7 +1860,7 @@
         <w:rPr>
           <w:noProof/>
         </w:rPr>
-        <w:instrText xml:space="preserve"> PAGEREF _Toc55243276 \h </w:instrText>
+        <w:instrText xml:space="preserve"> PAGEREF _Toc88912731 \h </w:instrText>
       </w:r>
       <w:r>
         <w:rPr>
@@ -1895,14 +1890,14 @@
       <w:pPr>
         <w:pStyle w:val="Sisluet2"/>
         <w:tabs>
-          <w:tab w:val="left" w:pos="960"/>
+          <w:tab w:val="left" w:pos="720"/>
         </w:tabs>
         <w:rPr>
           <w:rFonts w:asciiTheme="minorHAnsi" w:eastAsiaTheme="minorEastAsia" w:hAnsiTheme="minorHAnsi" w:cstheme="minorBidi"/>
           <w:smallCaps w:val="0"/>
           <w:noProof/>
-          <w:sz w:val="24"/>
-          <w:szCs w:val="24"/>
+          <w:sz w:val="22"/>
+          <w:szCs w:val="22"/>
           <w:lang w:eastAsia="fi-FI"/>
         </w:rPr>
       </w:pPr>
@@ -1918,8 +1913,8 @@
           <w:rFonts w:asciiTheme="minorHAnsi" w:eastAsiaTheme="minorEastAsia" w:hAnsiTheme="minorHAnsi" w:cstheme="minorBidi"/>
           <w:smallCaps w:val="0"/>
           <w:noProof/>
-          <w:sz w:val="24"/>
-          <w:szCs w:val="24"/>
+          <w:sz w:val="22"/>
+          <w:szCs w:val="22"/>
           <w:lang w:eastAsia="fi-FI"/>
         </w:rPr>
         <w:tab/>
@@ -1946,7 +1941,7 @@
         <w:rPr>
           <w:noProof/>
         </w:rPr>
-        <w:instrText xml:space="preserve"> PAGEREF _Toc55243277 \h </w:instrText>
+        <w:instrText xml:space="preserve"> PAGEREF _Toc88912732 \h </w:instrText>
       </w:r>
       <w:r>
         <w:rPr>
@@ -1984,8 +1979,8 @@
           <w:bCs w:val="0"/>
           <w:caps w:val="0"/>
           <w:noProof/>
-          <w:sz w:val="24"/>
-          <w:szCs w:val="24"/>
+          <w:sz w:val="22"/>
+          <w:szCs w:val="22"/>
           <w:lang w:eastAsia="fi-FI"/>
         </w:rPr>
       </w:pPr>
@@ -2002,8 +1997,8 @@
           <w:bCs w:val="0"/>
           <w:caps w:val="0"/>
           <w:noProof/>
-          <w:sz w:val="24"/>
-          <w:szCs w:val="24"/>
+          <w:sz w:val="22"/>
+          <w:szCs w:val="22"/>
           <w:lang w:eastAsia="fi-FI"/>
         </w:rPr>
         <w:tab/>
@@ -2030,7 +2025,7 @@
         <w:rPr>
           <w:noProof/>
         </w:rPr>
-        <w:instrText xml:space="preserve"> PAGEREF _Toc55243278 \h </w:instrText>
+        <w:instrText xml:space="preserve"> PAGEREF _Toc88912733 \h </w:instrText>
       </w:r>
       <w:r>
         <w:rPr>
@@ -2060,14 +2055,14 @@
       <w:pPr>
         <w:pStyle w:val="Sisluet2"/>
         <w:tabs>
-          <w:tab w:val="left" w:pos="960"/>
+          <w:tab w:val="left" w:pos="720"/>
         </w:tabs>
         <w:rPr>
           <w:rFonts w:asciiTheme="minorHAnsi" w:eastAsiaTheme="minorEastAsia" w:hAnsiTheme="minorHAnsi" w:cstheme="minorBidi"/>
           <w:smallCaps w:val="0"/>
           <w:noProof/>
-          <w:sz w:val="24"/>
-          <w:szCs w:val="24"/>
+          <w:sz w:val="22"/>
+          <w:szCs w:val="22"/>
           <w:lang w:eastAsia="fi-FI"/>
         </w:rPr>
       </w:pPr>
@@ -2082,8 +2077,8 @@
           <w:rFonts w:asciiTheme="minorHAnsi" w:eastAsiaTheme="minorEastAsia" w:hAnsiTheme="minorHAnsi" w:cstheme="minorBidi"/>
           <w:smallCaps w:val="0"/>
           <w:noProof/>
-          <w:sz w:val="24"/>
-          <w:szCs w:val="24"/>
+          <w:sz w:val="22"/>
+          <w:szCs w:val="22"/>
           <w:lang w:eastAsia="fi-FI"/>
         </w:rPr>
         <w:tab/>
@@ -2110,7 +2105,7 @@
         <w:rPr>
           <w:noProof/>
         </w:rPr>
-        <w:instrText xml:space="preserve"> PAGEREF _Toc55243279 \h </w:instrText>
+        <w:instrText xml:space="preserve"> PAGEREF _Toc88912734 \h </w:instrText>
       </w:r>
       <w:r>
         <w:rPr>
@@ -2140,14 +2135,14 @@
       <w:pPr>
         <w:pStyle w:val="Sisluet2"/>
         <w:tabs>
-          <w:tab w:val="left" w:pos="960"/>
+          <w:tab w:val="left" w:pos="720"/>
         </w:tabs>
         <w:rPr>
           <w:rFonts w:asciiTheme="minorHAnsi" w:eastAsiaTheme="minorEastAsia" w:hAnsiTheme="minorHAnsi" w:cstheme="minorBidi"/>
           <w:smallCaps w:val="0"/>
           <w:noProof/>
-          <w:sz w:val="24"/>
-          <w:szCs w:val="24"/>
+          <w:sz w:val="22"/>
+          <w:szCs w:val="22"/>
           <w:lang w:eastAsia="fi-FI"/>
         </w:rPr>
       </w:pPr>
@@ -2162,8 +2157,8 @@
           <w:rFonts w:asciiTheme="minorHAnsi" w:eastAsiaTheme="minorEastAsia" w:hAnsiTheme="minorHAnsi" w:cstheme="minorBidi"/>
           <w:smallCaps w:val="0"/>
           <w:noProof/>
-          <w:sz w:val="24"/>
-          <w:szCs w:val="24"/>
+          <w:sz w:val="22"/>
+          <w:szCs w:val="22"/>
           <w:lang w:eastAsia="fi-FI"/>
         </w:rPr>
         <w:tab/>
@@ -2190,7 +2185,7 @@
         <w:rPr>
           <w:noProof/>
         </w:rPr>
-        <w:instrText xml:space="preserve"> PAGEREF _Toc55243280 \h </w:instrText>
+        <w:instrText xml:space="preserve"> PAGEREF _Toc88912735 \h </w:instrText>
       </w:r>
       <w:r>
         <w:rPr>
@@ -2220,14 +2215,14 @@
       <w:pPr>
         <w:pStyle w:val="Sisluet2"/>
         <w:tabs>
-          <w:tab w:val="left" w:pos="960"/>
+          <w:tab w:val="left" w:pos="720"/>
         </w:tabs>
         <w:rPr>
           <w:rFonts w:asciiTheme="minorHAnsi" w:eastAsiaTheme="minorEastAsia" w:hAnsiTheme="minorHAnsi" w:cstheme="minorBidi"/>
           <w:smallCaps w:val="0"/>
           <w:noProof/>
-          <w:sz w:val="24"/>
-          <w:szCs w:val="24"/>
+          <w:sz w:val="22"/>
+          <w:szCs w:val="22"/>
           <w:lang w:eastAsia="fi-FI"/>
         </w:rPr>
       </w:pPr>
@@ -2242,8 +2237,8 @@
           <w:rFonts w:asciiTheme="minorHAnsi" w:eastAsiaTheme="minorEastAsia" w:hAnsiTheme="minorHAnsi" w:cstheme="minorBidi"/>
           <w:smallCaps w:val="0"/>
           <w:noProof/>
-          <w:sz w:val="24"/>
-          <w:szCs w:val="24"/>
+          <w:sz w:val="22"/>
+          <w:szCs w:val="22"/>
           <w:lang w:eastAsia="fi-FI"/>
         </w:rPr>
         <w:tab/>
@@ -2270,7 +2265,7 @@
         <w:rPr>
           <w:noProof/>
         </w:rPr>
-        <w:instrText xml:space="preserve"> PAGEREF _Toc55243281 \h </w:instrText>
+        <w:instrText xml:space="preserve"> PAGEREF _Toc88912736 \h </w:instrText>
       </w:r>
       <w:r>
         <w:rPr>
@@ -2300,14 +2295,14 @@
       <w:pPr>
         <w:pStyle w:val="Sisluet2"/>
         <w:tabs>
-          <w:tab w:val="left" w:pos="960"/>
+          <w:tab w:val="left" w:pos="720"/>
         </w:tabs>
         <w:rPr>
           <w:rFonts w:asciiTheme="minorHAnsi" w:eastAsiaTheme="minorEastAsia" w:hAnsiTheme="minorHAnsi" w:cstheme="minorBidi"/>
           <w:smallCaps w:val="0"/>
           <w:noProof/>
-          <w:sz w:val="24"/>
-          <w:szCs w:val="24"/>
+          <w:sz w:val="22"/>
+          <w:szCs w:val="22"/>
           <w:lang w:eastAsia="fi-FI"/>
         </w:rPr>
       </w:pPr>
@@ -2322,8 +2317,8 @@
           <w:rFonts w:asciiTheme="minorHAnsi" w:eastAsiaTheme="minorEastAsia" w:hAnsiTheme="minorHAnsi" w:cstheme="minorBidi"/>
           <w:smallCaps w:val="0"/>
           <w:noProof/>
-          <w:sz w:val="24"/>
-          <w:szCs w:val="24"/>
+          <w:sz w:val="22"/>
+          <w:szCs w:val="22"/>
           <w:lang w:eastAsia="fi-FI"/>
         </w:rPr>
         <w:tab/>
@@ -2350,7 +2345,7 @@
         <w:rPr>
           <w:noProof/>
         </w:rPr>
-        <w:instrText xml:space="preserve"> PAGEREF _Toc55243282 \h </w:instrText>
+        <w:instrText xml:space="preserve"> PAGEREF _Toc88912737 \h </w:instrText>
       </w:r>
       <w:r>
         <w:rPr>
@@ -2388,8 +2383,8 @@
           <w:bCs w:val="0"/>
           <w:caps w:val="0"/>
           <w:noProof/>
-          <w:sz w:val="24"/>
-          <w:szCs w:val="24"/>
+          <w:sz w:val="22"/>
+          <w:szCs w:val="22"/>
           <w:lang w:eastAsia="fi-FI"/>
         </w:rPr>
       </w:pPr>
@@ -2406,8 +2401,8 @@
           <w:bCs w:val="0"/>
           <w:caps w:val="0"/>
           <w:noProof/>
-          <w:sz w:val="24"/>
-          <w:szCs w:val="24"/>
+          <w:sz w:val="22"/>
+          <w:szCs w:val="22"/>
           <w:lang w:eastAsia="fi-FI"/>
         </w:rPr>
         <w:tab/>
@@ -2434,7 +2429,7 @@
         <w:rPr>
           <w:noProof/>
         </w:rPr>
-        <w:instrText xml:space="preserve"> PAGEREF _Toc55243283 \h </w:instrText>
+        <w:instrText xml:space="preserve"> PAGEREF _Toc88912738 \h </w:instrText>
       </w:r>
       <w:r>
         <w:rPr>
@@ -2464,14 +2459,14 @@
       <w:pPr>
         <w:pStyle w:val="Sisluet2"/>
         <w:tabs>
-          <w:tab w:val="left" w:pos="960"/>
+          <w:tab w:val="left" w:pos="720"/>
         </w:tabs>
         <w:rPr>
           <w:rFonts w:asciiTheme="minorHAnsi" w:eastAsiaTheme="minorEastAsia" w:hAnsiTheme="minorHAnsi" w:cstheme="minorBidi"/>
           <w:smallCaps w:val="0"/>
           <w:noProof/>
-          <w:sz w:val="24"/>
-          <w:szCs w:val="24"/>
+          <w:sz w:val="22"/>
+          <w:szCs w:val="22"/>
           <w:lang w:eastAsia="fi-FI"/>
         </w:rPr>
       </w:pPr>
@@ -2486,8 +2481,8 @@
           <w:rFonts w:asciiTheme="minorHAnsi" w:eastAsiaTheme="minorEastAsia" w:hAnsiTheme="minorHAnsi" w:cstheme="minorBidi"/>
           <w:smallCaps w:val="0"/>
           <w:noProof/>
-          <w:sz w:val="24"/>
-          <w:szCs w:val="24"/>
+          <w:sz w:val="22"/>
+          <w:szCs w:val="22"/>
           <w:lang w:eastAsia="fi-FI"/>
         </w:rPr>
         <w:tab/>
@@ -2514,7 +2509,7 @@
         <w:rPr>
           <w:noProof/>
         </w:rPr>
-        <w:instrText xml:space="preserve"> PAGEREF _Toc55243284 \h </w:instrText>
+        <w:instrText xml:space="preserve"> PAGEREF _Toc88912739 \h </w:instrText>
       </w:r>
       <w:r>
         <w:rPr>
@@ -2544,14 +2539,14 @@
       <w:pPr>
         <w:pStyle w:val="Sisluet2"/>
         <w:tabs>
-          <w:tab w:val="left" w:pos="960"/>
+          <w:tab w:val="left" w:pos="720"/>
         </w:tabs>
         <w:rPr>
           <w:rFonts w:asciiTheme="minorHAnsi" w:eastAsiaTheme="minorEastAsia" w:hAnsiTheme="minorHAnsi" w:cstheme="minorBidi"/>
           <w:smallCaps w:val="0"/>
           <w:noProof/>
-          <w:sz w:val="24"/>
-          <w:szCs w:val="24"/>
+          <w:sz w:val="22"/>
+          <w:szCs w:val="22"/>
           <w:lang w:eastAsia="fi-FI"/>
         </w:rPr>
       </w:pPr>
@@ -2566,8 +2561,8 @@
           <w:rFonts w:asciiTheme="minorHAnsi" w:eastAsiaTheme="minorEastAsia" w:hAnsiTheme="minorHAnsi" w:cstheme="minorBidi"/>
           <w:smallCaps w:val="0"/>
           <w:noProof/>
-          <w:sz w:val="24"/>
-          <w:szCs w:val="24"/>
+          <w:sz w:val="22"/>
+          <w:szCs w:val="22"/>
           <w:lang w:eastAsia="fi-FI"/>
         </w:rPr>
         <w:tab/>
@@ -2594,7 +2589,7 @@
         <w:rPr>
           <w:noProof/>
         </w:rPr>
-        <w:instrText xml:space="preserve"> PAGEREF _Toc55243285 \h </w:instrText>
+        <w:instrText xml:space="preserve"> PAGEREF _Toc88912740 \h </w:instrText>
       </w:r>
       <w:r>
         <w:rPr>
@@ -2624,14 +2619,14 @@
       <w:pPr>
         <w:pStyle w:val="Sisluet2"/>
         <w:tabs>
-          <w:tab w:val="left" w:pos="960"/>
+          <w:tab w:val="left" w:pos="720"/>
         </w:tabs>
         <w:rPr>
           <w:rFonts w:asciiTheme="minorHAnsi" w:eastAsiaTheme="minorEastAsia" w:hAnsiTheme="minorHAnsi" w:cstheme="minorBidi"/>
           <w:smallCaps w:val="0"/>
           <w:noProof/>
-          <w:sz w:val="24"/>
-          <w:szCs w:val="24"/>
+          <w:sz w:val="22"/>
+          <w:szCs w:val="22"/>
           <w:lang w:eastAsia="fi-FI"/>
         </w:rPr>
       </w:pPr>
@@ -2646,8 +2641,8 @@
           <w:rFonts w:asciiTheme="minorHAnsi" w:eastAsiaTheme="minorEastAsia" w:hAnsiTheme="minorHAnsi" w:cstheme="minorBidi"/>
           <w:smallCaps w:val="0"/>
           <w:noProof/>
-          <w:sz w:val="24"/>
-          <w:szCs w:val="24"/>
+          <w:sz w:val="22"/>
+          <w:szCs w:val="22"/>
           <w:lang w:eastAsia="fi-FI"/>
         </w:rPr>
         <w:tab/>
@@ -2674,7 +2669,7 @@
         <w:rPr>
           <w:noProof/>
         </w:rPr>
-        <w:instrText xml:space="preserve"> PAGEREF _Toc55243286 \h </w:instrText>
+        <w:instrText xml:space="preserve"> PAGEREF _Toc88912741 \h </w:instrText>
       </w:r>
       <w:r>
         <w:rPr>
@@ -2712,8 +2707,8 @@
           <w:bCs w:val="0"/>
           <w:caps w:val="0"/>
           <w:noProof/>
-          <w:sz w:val="24"/>
-          <w:szCs w:val="24"/>
+          <w:sz w:val="22"/>
+          <w:szCs w:val="22"/>
           <w:lang w:eastAsia="fi-FI"/>
         </w:rPr>
       </w:pPr>
@@ -2730,8 +2725,8 @@
           <w:bCs w:val="0"/>
           <w:caps w:val="0"/>
           <w:noProof/>
-          <w:sz w:val="24"/>
-          <w:szCs w:val="24"/>
+          <w:sz w:val="22"/>
+          <w:szCs w:val="22"/>
           <w:lang w:eastAsia="fi-FI"/>
         </w:rPr>
         <w:tab/>
@@ -2758,7 +2753,7 @@
         <w:rPr>
           <w:noProof/>
         </w:rPr>
-        <w:instrText xml:space="preserve"> PAGEREF _Toc55243287 \h </w:instrText>
+        <w:instrText xml:space="preserve"> PAGEREF _Toc88912742 \h </w:instrText>
       </w:r>
       <w:r>
         <w:rPr>
@@ -2788,14 +2783,14 @@
       <w:pPr>
         <w:pStyle w:val="Sisluet2"/>
         <w:tabs>
-          <w:tab w:val="left" w:pos="960"/>
+          <w:tab w:val="left" w:pos="720"/>
         </w:tabs>
         <w:rPr>
           <w:rFonts w:asciiTheme="minorHAnsi" w:eastAsiaTheme="minorEastAsia" w:hAnsiTheme="minorHAnsi" w:cstheme="minorBidi"/>
           <w:smallCaps w:val="0"/>
           <w:noProof/>
-          <w:sz w:val="24"/>
-          <w:szCs w:val="24"/>
+          <w:sz w:val="22"/>
+          <w:szCs w:val="22"/>
           <w:lang w:eastAsia="fi-FI"/>
         </w:rPr>
       </w:pPr>
@@ -2810,8 +2805,8 @@
           <w:rFonts w:asciiTheme="minorHAnsi" w:eastAsiaTheme="minorEastAsia" w:hAnsiTheme="minorHAnsi" w:cstheme="minorBidi"/>
           <w:smallCaps w:val="0"/>
           <w:noProof/>
-          <w:sz w:val="24"/>
-          <w:szCs w:val="24"/>
+          <w:sz w:val="22"/>
+          <w:szCs w:val="22"/>
           <w:lang w:eastAsia="fi-FI"/>
         </w:rPr>
         <w:tab/>
@@ -2838,7 +2833,7 @@
         <w:rPr>
           <w:noProof/>
         </w:rPr>
-        <w:instrText xml:space="preserve"> PAGEREF _Toc55243288 \h </w:instrText>
+        <w:instrText xml:space="preserve"> PAGEREF _Toc88912743 \h </w:instrText>
       </w:r>
       <w:r>
         <w:rPr>
@@ -2868,14 +2863,14 @@
       <w:pPr>
         <w:pStyle w:val="Sisluet2"/>
         <w:tabs>
-          <w:tab w:val="left" w:pos="960"/>
+          <w:tab w:val="left" w:pos="720"/>
         </w:tabs>
         <w:rPr>
           <w:rFonts w:asciiTheme="minorHAnsi" w:eastAsiaTheme="minorEastAsia" w:hAnsiTheme="minorHAnsi" w:cstheme="minorBidi"/>
           <w:smallCaps w:val="0"/>
           <w:noProof/>
-          <w:sz w:val="24"/>
-          <w:szCs w:val="24"/>
+          <w:sz w:val="22"/>
+          <w:szCs w:val="22"/>
           <w:lang w:eastAsia="fi-FI"/>
         </w:rPr>
       </w:pPr>
@@ -2890,8 +2885,8 @@
           <w:rFonts w:asciiTheme="minorHAnsi" w:eastAsiaTheme="minorEastAsia" w:hAnsiTheme="minorHAnsi" w:cstheme="minorBidi"/>
           <w:smallCaps w:val="0"/>
           <w:noProof/>
-          <w:sz w:val="24"/>
-          <w:szCs w:val="24"/>
+          <w:sz w:val="22"/>
+          <w:szCs w:val="22"/>
           <w:lang w:eastAsia="fi-FI"/>
         </w:rPr>
         <w:tab/>
@@ -2918,7 +2913,7 @@
         <w:rPr>
           <w:noProof/>
         </w:rPr>
-        <w:instrText xml:space="preserve"> PAGEREF _Toc55243289 \h </w:instrText>
+        <w:instrText xml:space="preserve"> PAGEREF _Toc88912744 \h </w:instrText>
       </w:r>
       <w:r>
         <w:rPr>
@@ -2955,8 +2950,8 @@
           <w:i w:val="0"/>
           <w:iCs w:val="0"/>
           <w:noProof/>
-          <w:sz w:val="24"/>
-          <w:szCs w:val="24"/>
+          <w:sz w:val="22"/>
+          <w:szCs w:val="22"/>
           <w:lang w:eastAsia="fi-FI"/>
         </w:rPr>
       </w:pPr>
@@ -2972,8 +2967,8 @@
           <w:i w:val="0"/>
           <w:iCs w:val="0"/>
           <w:noProof/>
-          <w:sz w:val="24"/>
-          <w:szCs w:val="24"/>
+          <w:sz w:val="22"/>
+          <w:szCs w:val="22"/>
           <w:lang w:eastAsia="fi-FI"/>
         </w:rPr>
         <w:tab/>
@@ -3000,7 +2995,7 @@
         <w:rPr>
           <w:noProof/>
         </w:rPr>
-        <w:instrText xml:space="preserve"> PAGEREF _Toc55243290 \h </w:instrText>
+        <w:instrText xml:space="preserve"> PAGEREF _Toc88912745 \h </w:instrText>
       </w:r>
       <w:r>
         <w:rPr>
@@ -3037,8 +3032,8 @@
           <w:i w:val="0"/>
           <w:iCs w:val="0"/>
           <w:noProof/>
-          <w:sz w:val="24"/>
-          <w:szCs w:val="24"/>
+          <w:sz w:val="22"/>
+          <w:szCs w:val="22"/>
           <w:lang w:eastAsia="fi-FI"/>
         </w:rPr>
       </w:pPr>
@@ -3054,8 +3049,8 @@
           <w:i w:val="0"/>
           <w:iCs w:val="0"/>
           <w:noProof/>
-          <w:sz w:val="24"/>
-          <w:szCs w:val="24"/>
+          <w:sz w:val="22"/>
+          <w:szCs w:val="22"/>
           <w:lang w:eastAsia="fi-FI"/>
         </w:rPr>
         <w:tab/>
@@ -3082,7 +3077,7 @@
         <w:rPr>
           <w:noProof/>
         </w:rPr>
-        <w:instrText xml:space="preserve"> PAGEREF _Toc55243291 \h </w:instrText>
+        <w:instrText xml:space="preserve"> PAGEREF _Toc88912746 \h </w:instrText>
       </w:r>
       <w:r>
         <w:rPr>
@@ -3120,8 +3115,8 @@
           <w:bCs w:val="0"/>
           <w:caps w:val="0"/>
           <w:noProof/>
-          <w:sz w:val="24"/>
-          <w:szCs w:val="24"/>
+          <w:sz w:val="22"/>
+          <w:szCs w:val="22"/>
           <w:lang w:eastAsia="fi-FI"/>
         </w:rPr>
       </w:pPr>
@@ -3138,8 +3133,8 @@
           <w:bCs w:val="0"/>
           <w:caps w:val="0"/>
           <w:noProof/>
-          <w:sz w:val="24"/>
-          <w:szCs w:val="24"/>
+          <w:sz w:val="22"/>
+          <w:szCs w:val="22"/>
           <w:lang w:eastAsia="fi-FI"/>
         </w:rPr>
         <w:tab/>
@@ -3166,7 +3161,7 @@
         <w:rPr>
           <w:noProof/>
         </w:rPr>
-        <w:instrText xml:space="preserve"> PAGEREF _Toc55243292 \h </w:instrText>
+        <w:instrText xml:space="preserve"> PAGEREF _Toc88912747 \h </w:instrText>
       </w:r>
       <w:r>
         <w:rPr>
@@ -3196,14 +3191,14 @@
       <w:pPr>
         <w:pStyle w:val="Sisluet2"/>
         <w:tabs>
-          <w:tab w:val="left" w:pos="960"/>
+          <w:tab w:val="left" w:pos="720"/>
         </w:tabs>
         <w:rPr>
           <w:rFonts w:asciiTheme="minorHAnsi" w:eastAsiaTheme="minorEastAsia" w:hAnsiTheme="minorHAnsi" w:cstheme="minorBidi"/>
           <w:smallCaps w:val="0"/>
           <w:noProof/>
-          <w:sz w:val="24"/>
-          <w:szCs w:val="24"/>
+          <w:sz w:val="22"/>
+          <w:szCs w:val="22"/>
           <w:lang w:eastAsia="fi-FI"/>
         </w:rPr>
       </w:pPr>
@@ -3218,8 +3213,8 @@
           <w:rFonts w:asciiTheme="minorHAnsi" w:eastAsiaTheme="minorEastAsia" w:hAnsiTheme="minorHAnsi" w:cstheme="minorBidi"/>
           <w:smallCaps w:val="0"/>
           <w:noProof/>
-          <w:sz w:val="24"/>
-          <w:szCs w:val="24"/>
+          <w:sz w:val="22"/>
+          <w:szCs w:val="22"/>
           <w:lang w:eastAsia="fi-FI"/>
         </w:rPr>
         <w:tab/>
@@ -3246,87 +3241,7 @@
         <w:rPr>
           <w:noProof/>
         </w:rPr>
-        <w:instrText xml:space="preserve"> PAGEREF _Toc55243293 \h </w:instrText>
-      </w:r>
-      <w:r>
-        <w:rPr>
-          <w:noProof/>
-        </w:rPr>
-      </w:r>
-      <w:r>
-        <w:rPr>
-          <w:noProof/>
-        </w:rPr>
-        <w:fldChar w:fldCharType="separate"/>
-      </w:r>
-      <w:r>
-        <w:rPr>
-          <w:noProof/>
-        </w:rPr>
-        <w:t>10</w:t>
-      </w:r>
-      <w:r>
-        <w:rPr>
-          <w:noProof/>
-        </w:rPr>
-        <w:fldChar w:fldCharType="end"/>
-      </w:r>
-    </w:p>
-    <w:p>
-      <w:pPr>
-        <w:pStyle w:val="Sisluet2"/>
-        <w:tabs>
-          <w:tab w:val="left" w:pos="960"/>
-        </w:tabs>
-        <w:rPr>
-          <w:rFonts w:asciiTheme="minorHAnsi" w:eastAsiaTheme="minorEastAsia" w:hAnsiTheme="minorHAnsi" w:cstheme="minorBidi"/>
-          <w:smallCaps w:val="0"/>
-          <w:noProof/>
-          <w:sz w:val="24"/>
-          <w:szCs w:val="24"/>
-          <w:lang w:eastAsia="fi-FI"/>
-        </w:rPr>
-      </w:pPr>
-      <w:r>
-        <w:rPr>
-          <w:noProof/>
-        </w:rPr>
-        <w:t>5.2</w:t>
-      </w:r>
-      <w:r>
-        <w:rPr>
-          <w:rFonts w:asciiTheme="minorHAnsi" w:eastAsiaTheme="minorEastAsia" w:hAnsiTheme="minorHAnsi" w:cstheme="minorBidi"/>
-          <w:smallCaps w:val="0"/>
-          <w:noProof/>
-          <w:sz w:val="24"/>
-          <w:szCs w:val="24"/>
-          <w:lang w:eastAsia="fi-FI"/>
-        </w:rPr>
-        <w:tab/>
-      </w:r>
-      <w:r>
-        <w:rPr>
-          <w:noProof/>
-        </w:rPr>
-        <w:t>Ohjelmistoliittymät</w:t>
-      </w:r>
-      <w:r>
-        <w:rPr>
-          <w:noProof/>
-        </w:rPr>
-        <w:tab/>
-      </w:r>
-      <w:r>
-        <w:rPr>
-          <w:noProof/>
-        </w:rPr>
-        <w:fldChar w:fldCharType="begin"/>
-      </w:r>
-      <w:r>
-        <w:rPr>
-          <w:noProof/>
-        </w:rPr>
-        <w:instrText xml:space="preserve"> PAGEREF _Toc55243294 \h </w:instrText>
+        <w:instrText xml:space="preserve"> PAGEREF _Toc88912748 \h </w:instrText>
       </w:r>
       <w:r>
         <w:rPr>
@@ -3364,8 +3279,8 @@
           <w:bCs w:val="0"/>
           <w:caps w:val="0"/>
           <w:noProof/>
-          <w:sz w:val="24"/>
-          <w:szCs w:val="24"/>
+          <w:sz w:val="22"/>
+          <w:szCs w:val="22"/>
           <w:lang w:eastAsia="fi-FI"/>
         </w:rPr>
       </w:pPr>
@@ -3382,8 +3297,8 @@
           <w:bCs w:val="0"/>
           <w:caps w:val="0"/>
           <w:noProof/>
-          <w:sz w:val="24"/>
-          <w:szCs w:val="24"/>
+          <w:sz w:val="22"/>
+          <w:szCs w:val="22"/>
           <w:lang w:eastAsia="fi-FI"/>
         </w:rPr>
         <w:tab/>
@@ -3410,7 +3325,7 @@
         <w:rPr>
           <w:noProof/>
         </w:rPr>
-        <w:instrText xml:space="preserve"> PAGEREF _Toc55243295 \h </w:instrText>
+        <w:instrText xml:space="preserve"> PAGEREF _Toc88912749 \h </w:instrText>
       </w:r>
       <w:r>
         <w:rPr>
@@ -3448,8 +3363,8 @@
           <w:bCs w:val="0"/>
           <w:caps w:val="0"/>
           <w:noProof/>
-          <w:sz w:val="24"/>
-          <w:szCs w:val="24"/>
+          <w:sz w:val="22"/>
+          <w:szCs w:val="22"/>
           <w:lang w:eastAsia="fi-FI"/>
         </w:rPr>
       </w:pPr>
@@ -3466,8 +3381,8 @@
           <w:bCs w:val="0"/>
           <w:caps w:val="0"/>
           <w:noProof/>
-          <w:sz w:val="24"/>
-          <w:szCs w:val="24"/>
+          <w:sz w:val="22"/>
+          <w:szCs w:val="22"/>
           <w:lang w:eastAsia="fi-FI"/>
         </w:rPr>
         <w:tab/>
@@ -3494,7 +3409,7 @@
         <w:rPr>
           <w:noProof/>
         </w:rPr>
-        <w:instrText xml:space="preserve"> PAGEREF _Toc55243296 \h </w:instrText>
+        <w:instrText xml:space="preserve"> PAGEREF _Toc88912750 \h </w:instrText>
       </w:r>
       <w:r>
         <w:rPr>
@@ -3541,29 +3456,29 @@
         <w:lastRenderedPageBreak/>
         <w:tab/>
       </w:r>
-      <w:bookmarkStart w:id="1" w:name="_Toc55243274"/>
+      <w:bookmarkStart w:id="0" w:name="_Toc88912729"/>
       <w:r>
         <w:t>JOHDANTO</w:t>
       </w:r>
+      <w:bookmarkEnd w:id="0"/>
+    </w:p>
+    <w:p>
+      <w:pPr>
+        <w:pStyle w:val="Leipteksti"/>
+      </w:pPr>
+    </w:p>
+    <w:p>
+      <w:pPr>
+        <w:pStyle w:val="Otsikko2"/>
+      </w:pPr>
+      <w:r>
+        <w:tab/>
+      </w:r>
+      <w:bookmarkStart w:id="1" w:name="_Toc88912730"/>
+      <w:r>
+        <w:t>Tarkoitus ja kattavuus</w:t>
+      </w:r>
       <w:bookmarkEnd w:id="1"/>
-    </w:p>
-    <w:p>
-      <w:pPr>
-        <w:pStyle w:val="Leipteksti"/>
-      </w:pPr>
-    </w:p>
-    <w:p>
-      <w:pPr>
-        <w:pStyle w:val="Otsikko2"/>
-      </w:pPr>
-      <w:r>
-        <w:tab/>
-      </w:r>
-      <w:bookmarkStart w:id="2" w:name="_Toc55243275"/>
-      <w:r>
-        <w:t>Tarkoitus ja kattavuus</w:t>
-      </w:r>
-      <w:bookmarkEnd w:id="2"/>
     </w:p>
     <w:p>
       <w:pPr>
@@ -3636,35 +3551,126 @@
         <w:rPr>
           <w:lang w:val="fi-FI"/>
         </w:rPr>
-        <w:t xml:space="preserve"> mukaillen, niin </w:t>
+        <w:t xml:space="preserve"> mukaillen, niin toiminnallisuudet kuvataan projektin kuluessa Product </w:t>
       </w:r>
       <w:proofErr w:type="spellStart"/>
       <w:r>
         <w:rPr>
           <w:lang w:val="fi-FI"/>
         </w:rPr>
-        <w:t>toiminnallisuudet</w:t>
+        <w:t>Backlogissa</w:t>
       </w:r>
       <w:proofErr w:type="spellEnd"/>
       <w:r>
         <w:rPr>
           <w:lang w:val="fi-FI"/>
         </w:rPr>
-        <w:t xml:space="preserve"> kuvataan projektin kuluessa Product </w:t>
+        <w:t>.</w:t>
+      </w:r>
+    </w:p>
+    <w:p>
+      <w:pPr>
+        <w:pStyle w:val="Leipteksti"/>
+        <w:rPr>
+          <w:lang w:val="fi-FI"/>
+        </w:rPr>
+      </w:pPr>
+    </w:p>
+    <w:p>
+      <w:pPr>
+        <w:pStyle w:val="Otsikko2"/>
+      </w:pPr>
+      <w:r>
+        <w:tab/>
+      </w:r>
+      <w:bookmarkStart w:id="2" w:name="_Toc88912731"/>
+      <w:r>
+        <w:t>Tuote</w:t>
+      </w:r>
+      <w:bookmarkEnd w:id="2"/>
+      <w:r>
+        <w:t xml:space="preserve"> </w:t>
+      </w:r>
+    </w:p>
+    <w:p>
+      <w:pPr>
+        <w:pStyle w:val="Leipteksti"/>
+        <w:rPr>
+          <w:color w:val="auto"/>
+          <w:lang w:val="fi-FI"/>
+        </w:rPr>
+      </w:pPr>
+      <w:r>
+        <w:rPr>
+          <w:color w:val="auto"/>
+          <w:lang w:val="fi-FI"/>
+        </w:rPr>
+        <w:t xml:space="preserve">Rakennettavan sovelluksen nimi on </w:t>
       </w:r>
       <w:proofErr w:type="spellStart"/>
       <w:r>
         <w:rPr>
-          <w:lang w:val="fi-FI"/>
-        </w:rPr>
-        <w:t>Backlogissa</w:t>
+          <w:color w:val="FF0000"/>
+          <w:lang w:val="fi-FI"/>
+        </w:rPr>
+        <w:t>SairaalaSofta</w:t>
       </w:r>
       <w:proofErr w:type="spellEnd"/>
       <w:r>
         <w:rPr>
-          <w:lang w:val="fi-FI"/>
-        </w:rPr>
-        <w:t>.</w:t>
+          <w:color w:val="auto"/>
+          <w:lang w:val="fi-FI"/>
+        </w:rPr>
+        <w:t>, ja sen tarkoitus on vastata asiakkaan henkilöstöhallinnon sekä työvuorosuunnittelun haasteisiin ja tarpeisiin. Sovelluksen tavoitteena on uudistaa ja korvata asiakkaan jo olemassa oleva Excel-pohjainen hallintojärjestelmä</w:t>
+      </w:r>
+      <w:r>
+        <w:rPr>
+          <w:color w:val="auto"/>
+          <w:lang w:val="fi-FI"/>
+        </w:rPr>
+        <w:t xml:space="preserve"> nykyaikaisella ja paremmin tarpeisiinsa räätälöidyllä paketilla. Yksi sovellus sisältää niin henkilöstöhallinnon </w:t>
+      </w:r>
+      <w:r>
+        <w:rPr>
+          <w:color w:val="auto"/>
+          <w:lang w:val="fi-FI"/>
+        </w:rPr>
+        <w:t>tietokannan</w:t>
+      </w:r>
+      <w:r>
+        <w:rPr>
+          <w:color w:val="auto"/>
+          <w:lang w:val="fi-FI"/>
+        </w:rPr>
+        <w:t xml:space="preserve"> sekä mahdollistaa näiden tietojen ylläpidon ,</w:t>
+      </w:r>
+      <w:r>
+        <w:rPr>
+          <w:color w:val="auto"/>
+          <w:lang w:val="fi-FI"/>
+        </w:rPr>
+        <w:t xml:space="preserve"> </w:t>
+      </w:r>
+      <w:r>
+        <w:rPr>
+          <w:color w:val="auto"/>
+          <w:lang w:val="fi-FI"/>
+        </w:rPr>
+        <w:t>kuin myös työvuorosuunnittelun työkalut, joiden avulla henkilöstötarpeiden suunnittelu sekä tarvittavien työntekijöiden kiinnittäminen henkilöstöhallinnon tietokannasta</w:t>
+      </w:r>
+      <w:r>
+        <w:rPr>
+          <w:color w:val="auto"/>
+          <w:lang w:val="fi-FI"/>
+        </w:rPr>
+        <w:t xml:space="preserve"> eri työtehtäviin</w:t>
+      </w:r>
+      <w:r>
+        <w:rPr>
+          <w:color w:val="auto"/>
+          <w:lang w:val="fi-FI"/>
+        </w:rPr>
+        <w:t xml:space="preserve"> onnistuu entistä helpommin ja nopeammin. </w:t>
       </w:r>
     </w:p>
     <w:p>
@@ -3678,13 +3684,16 @@
     <w:p>
       <w:pPr>
         <w:pStyle w:val="Otsikko2"/>
+        <w:rPr>
+          <w:lang w:val="en-US"/>
+        </w:rPr>
       </w:pPr>
       <w:r>
         <w:tab/>
       </w:r>
-      <w:bookmarkStart w:id="3" w:name="_Toc55243276"/>
-      <w:r>
-        <w:t>Tuote</w:t>
+      <w:bookmarkStart w:id="3" w:name="_Toc88912732"/>
+      <w:r>
+        <w:t>Määritelmät, termit ja lyhenteet</w:t>
       </w:r>
       <w:bookmarkEnd w:id="3"/>
       <w:r>
@@ -3708,46 +3717,19 @@
           <w:color w:val="FF0000"/>
           <w:lang w:val="fi-FI"/>
         </w:rPr>
-        <w:t>Rakennettavan tuotteen nimi, tarkoitus ja tavoitteet (hyödyt käyttäjälle).</w:t>
-      </w:r>
-    </w:p>
-    <w:p>
-      <w:pPr>
-        <w:pStyle w:val="Leipteksti"/>
-        <w:rPr>
-          <w:lang w:val="fi-FI"/>
-        </w:rPr>
-      </w:pPr>
-    </w:p>
-    <w:p>
-      <w:pPr>
-        <w:pStyle w:val="Otsikko2"/>
-        <w:rPr>
-          <w:lang w:val="en-US"/>
-        </w:rPr>
-      </w:pPr>
-      <w:r>
-        <w:tab/>
-      </w:r>
-      <w:bookmarkStart w:id="4" w:name="_Toc55243277"/>
-      <w:r>
-        <w:t>Määritelmät, termit ja lyhenteet</w:t>
-      </w:r>
-      <w:bookmarkEnd w:id="4"/>
-      <w:r>
-        <w:t xml:space="preserve"> </w:t>
-      </w:r>
-    </w:p>
-    <w:p>
-      <w:pPr>
-        <w:pStyle w:val="Leipteksti"/>
+        <w:t xml:space="preserve">Sanat ja </w:t>
+      </w:r>
+      <w:proofErr w:type="gramStart"/>
+      <w:r>
         <w:rPr>
           <w:i/>
           <w:iCs/>
           <w:color w:val="FF0000"/>
           <w:lang w:val="fi-FI"/>
         </w:rPr>
-      </w:pPr>
+        <w:t>käsitteet</w:t>
+      </w:r>
+      <w:proofErr w:type="gramEnd"/>
       <w:r>
         <w:rPr>
           <w:i/>
@@ -3755,7 +3737,46 @@
           <w:color w:val="FF0000"/>
           <w:lang w:val="fi-FI"/>
         </w:rPr>
-        <w:t>Sanat ja käsitteet jotka eivät ole lukijalle (tilaaja/toimittaja) tuttuja tai joiden voidaan ajatella tuottavan sekaannuksia erikoisella käytöllään tai jotka eivät yleisesti ole käytössä tai tiedossa. Nämä kannattaa esittää aakkosjärjestyksessä.</w:t>
+        <w:t xml:space="preserve"> jotka eivät ole lukijalle (tilaaja/toimittaja) tuttuja tai joiden voidaan ajatella tuottavan sekaannuksia erikoisella käytöllään tai jotka eivät yleisesti ole käytössä tai tiedossa. Nämä kannattaa esittää aakkosjärjestyksessä.</w:t>
+      </w:r>
+    </w:p>
+    <w:p>
+      <w:pPr>
+        <w:pStyle w:val="Leipteksti"/>
+        <w:rPr>
+          <w:color w:val="auto"/>
+          <w:lang w:val="fi-FI"/>
+        </w:rPr>
+      </w:pPr>
+      <w:r>
+        <w:rPr>
+          <w:color w:val="auto"/>
+          <w:lang w:val="fi-FI"/>
+        </w:rPr>
+        <w:t>ER-kaavio on entiteettien suhteita kuvaava malli</w:t>
+      </w:r>
+      <w:r>
+        <w:rPr>
+          <w:color w:val="auto"/>
+          <w:lang w:val="fi-FI"/>
+        </w:rPr>
+        <w:t>, ja sen tehtävä on kuvata tietorakenteita graafisessa muodossa.</w:t>
+      </w:r>
+    </w:p>
+    <w:p>
+      <w:pPr>
+        <w:pStyle w:val="Leipteksti"/>
+        <w:rPr>
+          <w:color w:val="auto"/>
+          <w:lang w:val="fi-FI"/>
+        </w:rPr>
+      </w:pPr>
+      <w:r>
+        <w:rPr>
+          <w:color w:val="auto"/>
+          <w:lang w:val="fi-FI"/>
+        </w:rPr>
+        <w:t>MySQL on ruotsalaisen MySQL AB:n kehittämä relaatiotietokantaohjelmisto. Relaatiomalliin pohjautuva tietokanta määrittelee tietokantatyypin peruskäsitteet, kuten taulut ja näiden taulujen välillä luodaan erilaisia yhteyksiä. Tietojen yhdistämistä toisiinsa tehdään taulujen avainten avulla.</w:t>
       </w:r>
     </w:p>
     <w:p>
@@ -3766,33 +3787,33 @@
         <w:lastRenderedPageBreak/>
         <w:tab/>
       </w:r>
-      <w:bookmarkStart w:id="5" w:name="_Toc55243278"/>
+      <w:bookmarkStart w:id="4" w:name="_Toc88912733"/>
       <w:r>
         <w:t>TOTEUTETTAVA JÄRJESTELMÄ</w:t>
       </w:r>
+      <w:bookmarkEnd w:id="4"/>
+    </w:p>
+    <w:p>
+      <w:pPr>
+        <w:pStyle w:val="Leipteksti"/>
+        <w:ind w:left="0"/>
+        <w:rPr>
+          <w:lang w:val="fi-FI"/>
+        </w:rPr>
+      </w:pPr>
+    </w:p>
+    <w:p>
+      <w:pPr>
+        <w:pStyle w:val="Otsikko2"/>
+      </w:pPr>
+      <w:r>
+        <w:tab/>
+      </w:r>
+      <w:bookmarkStart w:id="5" w:name="_Toc88912734"/>
+      <w:r>
+        <w:t>Ympäristö</w:t>
+      </w:r>
       <w:bookmarkEnd w:id="5"/>
-    </w:p>
-    <w:p>
-      <w:pPr>
-        <w:pStyle w:val="Leipteksti"/>
-        <w:ind w:left="0"/>
-        <w:rPr>
-          <w:lang w:val="fi-FI"/>
-        </w:rPr>
-      </w:pPr>
-    </w:p>
-    <w:p>
-      <w:pPr>
-        <w:pStyle w:val="Otsikko2"/>
-      </w:pPr>
-      <w:r>
-        <w:tab/>
-      </w:r>
-      <w:bookmarkStart w:id="6" w:name="_Toc55243279"/>
-      <w:r>
-        <w:t>Ympäristö</w:t>
-      </w:r>
-      <w:bookmarkEnd w:id="6"/>
       <w:r>
         <w:t xml:space="preserve"> </w:t>
       </w:r>
@@ -3841,11 +3862,11 @@
       <w:r>
         <w:tab/>
       </w:r>
-      <w:bookmarkStart w:id="7" w:name="_Toc55243280"/>
+      <w:bookmarkStart w:id="6" w:name="_Toc88912735"/>
       <w:r>
         <w:t>Toiminta</w:t>
       </w:r>
-      <w:bookmarkEnd w:id="7"/>
+      <w:bookmarkEnd w:id="6"/>
       <w:r>
         <w:t xml:space="preserve"> </w:t>
       </w:r>
@@ -3867,82 +3888,60 @@
           <w:color w:val="FF0000"/>
           <w:lang w:val="fi-FI"/>
         </w:rPr>
-        <w:t>Yleinen yhteenveto tuotteen ominaisuuksista (pääkohdat poimittuina 4. luvusta).  Yleisesti ohjelman syötteet, toiminta, tulosteet. Tässä ei saa selittää mitään jota ei ole tarkemmin selostettu 4. luvussa.</w:t>
-      </w:r>
-    </w:p>
-    <w:p>
-      <w:pPr>
-        <w:pStyle w:val="Leipteksti"/>
+        <w:t xml:space="preserve">Yleinen yhteenveto tuotteen ominaisuuksista (pääkohdat poimittuina 4. luvusta).  Yleisesti ohjelman syötteet, toiminta, tulosteet. Tässä ei saa selittää </w:t>
+      </w:r>
+      <w:proofErr w:type="gramStart"/>
+      <w:r>
         <w:rPr>
           <w:i/>
           <w:iCs/>
           <w:color w:val="FF0000"/>
           <w:lang w:val="fi-FI"/>
         </w:rPr>
-      </w:pPr>
-    </w:p>
-    <w:p>
-      <w:pPr>
-        <w:pStyle w:val="Leipteksti"/>
+        <w:t>mitään</w:t>
+      </w:r>
+      <w:proofErr w:type="gramEnd"/>
+      <w:r>
         <w:rPr>
           <w:i/>
           <w:iCs/>
           <w:color w:val="FF0000"/>
           <w:lang w:val="fi-FI"/>
         </w:rPr>
-      </w:pPr>
-      <w:proofErr w:type="gramStart"/>
-      <w:r>
+        <w:t xml:space="preserve"> jota ei ole tarkemmin selostettu 4. luvussa.</w:t>
+      </w:r>
+    </w:p>
+    <w:p>
+      <w:pPr>
+        <w:pStyle w:val="Leipteksti"/>
         <w:rPr>
           <w:i/>
           <w:iCs/>
           <w:color w:val="FF0000"/>
           <w:lang w:val="fi-FI"/>
         </w:rPr>
-        <w:t>Mikäli ohjelmassa on joitakin erikoisuuksia ne on syytä mainita jo tässä; esim. jollei ole tulostusta kirjoittimelle, jos voidaan käyttää vain hiirellä, jos näyttö on erikoisen kokoinen (taskutietokone).</w:t>
-      </w:r>
-      <w:proofErr w:type="gramEnd"/>
-      <w:r>
+      </w:pPr>
+    </w:p>
+    <w:p>
+      <w:pPr>
+        <w:pStyle w:val="Leipteksti"/>
         <w:rPr>
           <w:i/>
           <w:iCs/>
           <w:color w:val="FF0000"/>
           <w:lang w:val="fi-FI"/>
         </w:rPr>
-        <w:t xml:space="preserve"> </w:t>
-      </w:r>
-    </w:p>
-    <w:p>
-      <w:pPr>
-        <w:pStyle w:val="Leipteksti"/>
-        <w:rPr>
-          <w:lang w:val="fi-FI"/>
-        </w:rPr>
-      </w:pPr>
-    </w:p>
-    <w:p>
-      <w:pPr>
-        <w:pStyle w:val="Otsikko2"/>
-      </w:pPr>
-      <w:r>
-        <w:tab/>
-      </w:r>
-      <w:bookmarkStart w:id="8" w:name="_Toc55243281"/>
-      <w:r>
-        <w:t>Käyttäjät</w:t>
-      </w:r>
-      <w:bookmarkEnd w:id="8"/>
-    </w:p>
-    <w:p>
-      <w:pPr>
-        <w:pStyle w:val="Leipteksti"/>
+      </w:pPr>
+      <w:r>
         <w:rPr>
           <w:i/>
           <w:iCs/>
           <w:color w:val="FF0000"/>
           <w:lang w:val="fi-FI"/>
         </w:rPr>
-      </w:pPr>
+        <w:t xml:space="preserve">Mikäli ohjelmassa </w:t>
+      </w:r>
+      <w:proofErr w:type="gramStart"/>
       <w:r>
         <w:rPr>
           <w:i/>
@@ -3950,9 +3949,9 @@
           <w:color w:val="FF0000"/>
           <w:lang w:val="fi-FI"/>
         </w:rPr>
-        <w:t xml:space="preserve">Käyttäjien (varastomiehet vai myyntipäällikkö vai työnjohtaja vai...) ja käyttöympäristön kuvaus. Ylläpitäjä, onko sellaista? Käyttäjien asema organisaatiossa, koulutus (varsinkin mitä pitää osata, jotta voi käyttää tätä järjestelmää), käyttö (päivittäin vai </w:t>
-      </w:r>
-      <w:proofErr w:type="spellStart"/>
+        <w:t>on joitakin erikoisuuksia ne on</w:t>
+      </w:r>
+      <w:proofErr w:type="gramEnd"/>
       <w:r>
         <w:rPr>
           <w:i/>
@@ -3960,46 +3959,39 @@
           <w:color w:val="FF0000"/>
           <w:lang w:val="fi-FI"/>
         </w:rPr>
-        <w:t>viikottain</w:t>
-      </w:r>
-      <w:proofErr w:type="spellEnd"/>
-      <w:r>
+        <w:t xml:space="preserve"> syytä mainita jo tässä; esim. jollei ole tulostusta kirjoittimelle, jos voidaan käyttää vain hiirellä, jos näyttö on erikoisen kokoinen (taskutietokone). </w:t>
+      </w:r>
+    </w:p>
+    <w:p>
+      <w:pPr>
+        <w:pStyle w:val="Leipteksti"/>
+        <w:rPr>
+          <w:lang w:val="fi-FI"/>
+        </w:rPr>
+      </w:pPr>
+    </w:p>
+    <w:p>
+      <w:pPr>
+        <w:pStyle w:val="Otsikko2"/>
+      </w:pPr>
+      <w:r>
+        <w:tab/>
+      </w:r>
+      <w:bookmarkStart w:id="7" w:name="_Toc88912736"/>
+      <w:r>
+        <w:t>Käyttäjät</w:t>
+      </w:r>
+      <w:bookmarkEnd w:id="7"/>
+    </w:p>
+    <w:p>
+      <w:pPr>
+        <w:pStyle w:val="Leipteksti"/>
         <w:rPr>
           <w:i/>
           <w:iCs/>
           <w:color w:val="FF0000"/>
           <w:lang w:val="fi-FI"/>
         </w:rPr>
-        <w:t xml:space="preserve"> vai...).</w:t>
-      </w:r>
-    </w:p>
-    <w:p>
-      <w:pPr>
-        <w:pStyle w:val="Leipteksti"/>
-        <w:rPr>
-          <w:lang w:val="fi-FI"/>
-        </w:rPr>
-      </w:pPr>
-    </w:p>
-    <w:p>
-      <w:pPr>
-        <w:pStyle w:val="Otsikko2"/>
-      </w:pPr>
-      <w:r>
-        <w:tab/>
-      </w:r>
-      <w:bookmarkStart w:id="9" w:name="_Toc55243282"/>
-      <w:r>
-        <w:t>Yleiset rajoitteet</w:t>
-      </w:r>
-      <w:bookmarkEnd w:id="9"/>
-    </w:p>
-    <w:p>
-      <w:pPr>
-        <w:pStyle w:val="Leipteksti"/>
-        <w:rPr>
-          <w:lang w:val="fi-FI"/>
-        </w:rPr>
       </w:pPr>
       <w:r>
         <w:rPr>
@@ -4008,8 +4000,9 @@
           <w:color w:val="FF0000"/>
           <w:lang w:val="fi-FI"/>
         </w:rPr>
-        <w:t>Määrittelyä ja suunnittelua koskevat yleiset rajoitteet (lainsäädäntö, sovelluksen kriittisyys, suojaus- ja turvallisuusvaatimukset, liittymät muihin järjestelmiin) koottuina 6. ja 7. luvuista</w:t>
-      </w:r>
+        <w:t xml:space="preserve">Käyttäjien (varastomiehet vai myyntipäällikkö vai työnjohtaja vai...) ja käyttöympäristön kuvaus. Ylläpitäjä, onko sellaista? Käyttäjien asema organisaatiossa, koulutus (varsinkin mitä pitää osata, jotta voi käyttää tätä järjestelmää), käyttö (päivittäin vai </w:t>
+      </w:r>
+      <w:proofErr w:type="spellStart"/>
       <w:r>
         <w:rPr>
           <w:i/>
@@ -4017,8 +4010,9 @@
           <w:color w:val="FF0000"/>
           <w:lang w:val="fi-FI"/>
         </w:rPr>
-        <w:t>. Jos ei ole erityisiä rajoitteita, niin jätetään pois</w:t>
-      </w:r>
+        <w:t>viikottain</w:t>
+      </w:r>
+      <w:proofErr w:type="spellEnd"/>
       <w:r>
         <w:rPr>
           <w:i/>
@@ -4026,6 +4020,62 @@
           <w:color w:val="FF0000"/>
           <w:lang w:val="fi-FI"/>
         </w:rPr>
+        <w:t xml:space="preserve"> vai...).</w:t>
+      </w:r>
+    </w:p>
+    <w:p>
+      <w:pPr>
+        <w:pStyle w:val="Leipteksti"/>
+        <w:rPr>
+          <w:lang w:val="fi-FI"/>
+        </w:rPr>
+      </w:pPr>
+    </w:p>
+    <w:p>
+      <w:pPr>
+        <w:pStyle w:val="Otsikko2"/>
+      </w:pPr>
+      <w:r>
+        <w:tab/>
+      </w:r>
+      <w:bookmarkStart w:id="8" w:name="_Toc88912737"/>
+      <w:r>
+        <w:t>Yleiset rajoitteet</w:t>
+      </w:r>
+      <w:bookmarkEnd w:id="8"/>
+    </w:p>
+    <w:p>
+      <w:pPr>
+        <w:pStyle w:val="Leipteksti"/>
+        <w:rPr>
+          <w:lang w:val="fi-FI"/>
+        </w:rPr>
+      </w:pPr>
+      <w:r>
+        <w:rPr>
+          <w:i/>
+          <w:iCs/>
+          <w:color w:val="FF0000"/>
+          <w:lang w:val="fi-FI"/>
+        </w:rPr>
+        <w:t>Määrittelyä ja suunnittelua koskevat yleiset rajoitteet (lainsäädäntö, sovelluksen kriittisyys, suojaus- ja turvallisuusvaatimukset, liittymät muihin järjestelmiin) koottuina 6. ja 7. luvuista</w:t>
+      </w:r>
+      <w:r>
+        <w:rPr>
+          <w:i/>
+          <w:iCs/>
+          <w:color w:val="FF0000"/>
+          <w:lang w:val="fi-FI"/>
+        </w:rPr>
+        <w:t>. Jos ei ole erityisiä rajoitteita, niin jätetään pois</w:t>
+      </w:r>
+      <w:r>
+        <w:rPr>
+          <w:i/>
+          <w:iCs/>
+          <w:color w:val="FF0000"/>
+          <w:lang w:val="fi-FI"/>
+        </w:rPr>
         <w:t>.</w:t>
       </w:r>
       <w:r>
@@ -4051,33 +4101,34 @@
         <w:lastRenderedPageBreak/>
         <w:tab/>
       </w:r>
-      <w:bookmarkStart w:id="10" w:name="_Toc55243283"/>
+      <w:bookmarkStart w:id="9" w:name="_Toc88912738"/>
       <w:r>
         <w:t>TIEDOT JA TIETOKANTA</w:t>
       </w:r>
+      <w:bookmarkEnd w:id="9"/>
+    </w:p>
+    <w:p>
+      <w:pPr>
+        <w:pStyle w:val="Leipteksti"/>
+      </w:pPr>
+    </w:p>
+    <w:p>
+      <w:pPr>
+        <w:pStyle w:val="Otsikko2"/>
+      </w:pPr>
+      <w:r>
+        <w:tab/>
+      </w:r>
+      <w:bookmarkStart w:id="10" w:name="_Toc88912739"/>
+      <w:r>
+        <w:t>Tietosisältö</w:t>
+      </w:r>
       <w:bookmarkEnd w:id="10"/>
     </w:p>
     <w:p>
       <w:pPr>
         <w:pStyle w:val="Leipteksti"/>
-      </w:pPr>
-    </w:p>
-    <w:p>
-      <w:pPr>
-        <w:pStyle w:val="Otsikko2"/>
-      </w:pPr>
-      <w:r>
-        <w:tab/>
-      </w:r>
-      <w:bookmarkStart w:id="11" w:name="_Toc55243284"/>
-      <w:r>
-        <w:t>Tietosisältö</w:t>
-      </w:r>
-      <w:bookmarkEnd w:id="11"/>
-    </w:p>
-    <w:p>
-      <w:pPr>
-        <w:pStyle w:val="Leipteksti"/>
+        <w:jc w:val="left"/>
         <w:rPr>
           <w:i/>
           <w:iCs/>
@@ -4089,22 +4140,207 @@
         <w:rPr>
           <w:i/>
           <w:iCs/>
-          <w:color w:val="FF0000"/>
-          <w:lang w:val="fi-FI"/>
-        </w:rPr>
-        <w:t xml:space="preserve">Kuvataan sovelluksen tietokanta ER-kaaviona. Lisäksi mitä </w:t>
-      </w:r>
-      <w:proofErr w:type="spellStart"/>
-      <w:r>
+          <w:noProof/>
+          <w:color w:val="FF0000"/>
+          <w:lang w:val="fi-FI"/>
+        </w:rPr>
+        <w:drawing>
+          <wp:inline distT="0" distB="0" distL="0" distR="0" wp14:anchorId="2C458F8B" wp14:editId="43AF2E6F">
+            <wp:extent cx="4391530" cy="2227820"/>
+            <wp:effectExtent l="0" t="0" r="9525" b="1270"/>
+            <wp:docPr id="2" name="Kuva 2"/>
+            <wp:cNvGraphicFramePr>
+              <a:graphicFrameLocks xmlns:a="http://schemas.openxmlformats.org/drawingml/2006/main" noChangeAspect="1"/>
+            </wp:cNvGraphicFramePr>
+            <a:graphic xmlns:a="http://schemas.openxmlformats.org/drawingml/2006/main">
+              <a:graphicData uri="http://schemas.openxmlformats.org/drawingml/2006/picture">
+                <pic:pic xmlns:pic="http://schemas.openxmlformats.org/drawingml/2006/picture">
+                  <pic:nvPicPr>
+                    <pic:cNvPr id="0" name="Picture 1"/>
+                    <pic:cNvPicPr>
+                      <a:picLocks noChangeAspect="1" noChangeArrowheads="1"/>
+                    </pic:cNvPicPr>
+                  </pic:nvPicPr>
+                  <pic:blipFill>
+                    <a:blip r:embed="rId8">
+                      <a:extLst>
+                        <a:ext uri="{28A0092B-C50C-407E-A947-70E740481C1C}">
+                          <a14:useLocalDpi xmlns:a14="http://schemas.microsoft.com/office/drawing/2010/main" val="0"/>
+                        </a:ext>
+                      </a:extLst>
+                    </a:blip>
+                    <a:srcRect/>
+                    <a:stretch>
+                      <a:fillRect/>
+                    </a:stretch>
+                  </pic:blipFill>
+                  <pic:spPr bwMode="auto">
+                    <a:xfrm>
+                      <a:off x="0" y="0"/>
+                      <a:ext cx="4434740" cy="2249740"/>
+                    </a:xfrm>
+                    <a:prstGeom prst="rect">
+                      <a:avLst/>
+                    </a:prstGeom>
+                    <a:noFill/>
+                    <a:ln>
+                      <a:noFill/>
+                    </a:ln>
+                  </pic:spPr>
+                </pic:pic>
+              </a:graphicData>
+            </a:graphic>
+          </wp:inline>
+        </w:drawing>
+      </w:r>
+    </w:p>
+    <w:p>
+      <w:pPr>
+        <w:pStyle w:val="Leipteksti"/>
+        <w:jc w:val="left"/>
+        <w:rPr>
+          <w:color w:val="auto"/>
+          <w:lang w:val="fi-FI"/>
+        </w:rPr>
+      </w:pPr>
+      <w:r>
+        <w:rPr>
+          <w:color w:val="auto"/>
+          <w:lang w:val="fi-FI"/>
+        </w:rPr>
+        <w:t>Kuvassa on sovelluksen tietokanta ER-kaaviona, tietokantaympäristönä käytössä on MyS</w:t>
+      </w:r>
+      <w:r>
+        <w:rPr>
+          <w:color w:val="auto"/>
+          <w:lang w:val="fi-FI"/>
+        </w:rPr>
+        <w:t>QL</w:t>
+      </w:r>
+      <w:r>
+        <w:rPr>
+          <w:color w:val="auto"/>
+          <w:lang w:val="fi-FI"/>
+        </w:rPr>
+        <w:t xml:space="preserve">. Tietokannassa tauluiksi valikoituivat Tyontekija, Tyonimike, Tyovuoro, Tyotehtava, Tarve sekä Kiinnitys. Tyontekija-taululla voidaan hallita henkilöstö-dataa, kun taas Tyovuoro, Tyotehtava, Tarve sekä Kiinnitys -taulut ovat työvuorosuunnittelun </w:t>
+      </w:r>
+      <w:r>
+        <w:rPr>
+          <w:color w:val="auto"/>
+          <w:lang w:val="fi-FI"/>
+        </w:rPr>
+        <w:t>hallintaan. Tyonimike-taulun avulla Tyotehtava-taulussa tarvittavaan työtehtävään voidaan yhdistää oikean ammattinimikkeen omaava työntekijä Tyontekija-taulusta. Tietokannassa on myös 3 erilaista näkymää: Työvuorolista, työntekijän vuorolista, sekä vapaalista.</w:t>
+      </w:r>
+    </w:p>
+    <w:p>
+      <w:pPr>
+        <w:pStyle w:val="Leipteksti"/>
+        <w:ind w:left="0"/>
+        <w:rPr>
+          <w:lang w:val="fi-FI"/>
+        </w:rPr>
+      </w:pPr>
+    </w:p>
+    <w:p>
+      <w:pPr>
+        <w:pStyle w:val="Otsikko2"/>
+      </w:pPr>
+      <w:r>
+        <w:tab/>
+      </w:r>
+      <w:bookmarkStart w:id="11" w:name="_Toc88912740"/>
+      <w:r>
+        <w:t>Käyttöintensiteetti</w:t>
+      </w:r>
+      <w:bookmarkEnd w:id="11"/>
+    </w:p>
+    <w:p>
+      <w:pPr>
+        <w:pStyle w:val="Leipteksti"/>
+        <w:rPr>
+          <w:color w:val="auto"/>
+          <w:lang w:val="fi-FI"/>
+        </w:rPr>
+      </w:pPr>
+      <w:r>
+        <w:rPr>
+          <w:color w:val="auto"/>
+          <w:lang w:val="fi-FI"/>
+        </w:rPr>
+        <w:t>Yhtäaikaisia käyttäjiä sovelluksella on eniten arkisin keskipäivällä, enintään 25, muina aikoina keskimäärin 5. Kukin käyttäjä tekee hakuja enintään 10 kpl minuutissa, keskimäärin 3 kpl.</w:t>
+      </w:r>
+    </w:p>
+    <w:p>
+      <w:pPr>
+        <w:pStyle w:val="Otsikko2"/>
+      </w:pPr>
+      <w:r>
+        <w:tab/>
+      </w:r>
+      <w:bookmarkStart w:id="12" w:name="_Toc88912741"/>
+      <w:r>
+        <w:t>Kapasiteettivaatimukset</w:t>
+      </w:r>
+      <w:bookmarkEnd w:id="12"/>
+    </w:p>
+    <w:p>
+      <w:pPr>
+        <w:pStyle w:val="Leipteksti"/>
+        <w:rPr>
+          <w:color w:val="auto"/>
+          <w:lang w:val="fi-FI"/>
+        </w:rPr>
+      </w:pPr>
+      <w:r>
+        <w:rPr>
+          <w:color w:val="auto"/>
+          <w:lang w:val="fi-FI"/>
+        </w:rPr>
+        <w:t>Järjestelmään voi tallentaa maksimissaan 500 työntekijän tiedot sekä 1500 erilaista työvuoroa. Tietokanta kasvaa keskimäärin noin 1GB:n vuodessa.</w:t>
+      </w:r>
+    </w:p>
+    <w:p>
+      <w:pPr>
+        <w:pStyle w:val="Otsikko1"/>
+      </w:pPr>
+      <w:r>
+        <w:lastRenderedPageBreak/>
+        <w:tab/>
+      </w:r>
+      <w:bookmarkStart w:id="13" w:name="_Toc88912742"/>
+      <w:r>
+        <w:t>TOIMINNOT</w:t>
+      </w:r>
+      <w:bookmarkEnd w:id="13"/>
+    </w:p>
+    <w:p>
+      <w:pPr>
+        <w:pStyle w:val="Leipteksti"/>
+      </w:pPr>
+    </w:p>
+    <w:p>
+      <w:pPr>
+        <w:pStyle w:val="Otsikko2"/>
+      </w:pPr>
+      <w:r>
+        <w:tab/>
+      </w:r>
+      <w:bookmarkStart w:id="14" w:name="_Toc88912743"/>
+      <w:r>
+        <w:t>Yleistä (tai joku muu sopiva otsikko)</w:t>
+      </w:r>
+      <w:bookmarkEnd w:id="14"/>
+    </w:p>
+    <w:p>
+      <w:pPr>
+        <w:pStyle w:val="Leipteksti"/>
         <w:rPr>
           <w:i/>
           <w:iCs/>
           <w:color w:val="FF0000"/>
           <w:lang w:val="fi-FI"/>
         </w:rPr>
-        <w:t>tietokantaympärisötä</w:t>
-      </w:r>
-      <w:proofErr w:type="spellEnd"/>
+      </w:pPr>
       <w:r>
         <w:rPr>
           <w:i/>
@@ -4112,8 +4348,9 @@
           <w:color w:val="FF0000"/>
           <w:lang w:val="fi-FI"/>
         </w:rPr>
-        <w:t xml:space="preserve"> käytetään sekä </w:t>
-      </w:r>
+        <w:t>Tässä voidaan mainita kaikille toiminnoille yhteiset asiat, esim. tietyt näppäintoiminnot (</w:t>
+      </w:r>
+      <w:proofErr w:type="spellStart"/>
       <w:r>
         <w:rPr>
           <w:i/>
@@ -4121,8 +4358,9 @@
           <w:color w:val="FF0000"/>
           <w:lang w:val="fi-FI"/>
         </w:rPr>
-        <w:t>ylläpito-, varmistus- ja suojausnäkökohdat</w:t>
-      </w:r>
+        <w:t>Esc</w:t>
+      </w:r>
+      <w:proofErr w:type="spellEnd"/>
       <w:r>
         <w:rPr>
           <w:i/>
@@ -4130,39 +4368,19 @@
           <w:color w:val="FF0000"/>
           <w:lang w:val="fi-FI"/>
         </w:rPr>
-        <w:t>.</w:t>
-      </w:r>
-      <w:r>
+        <w:t xml:space="preserve">, Alt-F4, ^C (CTRL-C), !sh, ^Z, F1...). Eli on otettu kantaa ovatko tuollaiset "vakionäppäimet" käytössä vai eivät. Samoin skandinaavisten merkkien tuki, onko vai ei. Ovatko isot ja pienet kirjaimet samanarvoisia. Voidaanko ohjelmaa käyttää yhtä hyvin hiirellä kuin näppäimistöllä. Tiedostonimien pituus. </w:t>
+      </w:r>
+    </w:p>
+    <w:p>
+      <w:pPr>
+        <w:pStyle w:val="Leipteksti"/>
         <w:rPr>
           <w:i/>
           <w:iCs/>
           <w:color w:val="FF0000"/>
           <w:lang w:val="fi-FI"/>
         </w:rPr>
-        <w:t xml:space="preserve"> ER-kaavion käsitteitä voi purkaa tarvittaessa auki sanallisesti.</w:t>
-      </w:r>
-    </w:p>
-    <w:p>
-      <w:pPr>
-        <w:pStyle w:val="Leipteksti"/>
-        <w:ind w:left="0"/>
-        <w:rPr>
-          <w:lang w:val="fi-FI"/>
-        </w:rPr>
-      </w:pPr>
-    </w:p>
-    <w:p>
-      <w:pPr>
-        <w:pStyle w:val="Otsikko2"/>
-      </w:pPr>
-      <w:r>
-        <w:tab/>
-      </w:r>
-      <w:bookmarkStart w:id="12" w:name="_Toc55243285"/>
-      <w:r>
-        <w:t>Käyttöintensiteetti</w:t>
-      </w:r>
-      <w:bookmarkEnd w:id="12"/>
+      </w:pPr>
     </w:p>
     <w:p>
       <w:pPr>
@@ -4171,6 +4389,7 @@
           <w:i/>
           <w:iCs/>
           <w:color w:val="FF0000"/>
+          <w:lang w:val="fi-FI"/>
         </w:rPr>
       </w:pPr>
       <w:r>
@@ -4180,8 +4399,16 @@
           <w:color w:val="FF0000"/>
           <w:lang w:val="fi-FI"/>
         </w:rPr>
-        <w:t xml:space="preserve">Käyttötiheys arvioidaan pahimman tapauksen mukaan. Esimerkiksi “Yhtäaikaisia käyttäjiä on arkisin keskipäivällä enintään 50, muina aikoina keskimäärin 10. Kukin käyttäjä tekee hakuja enintään 10 kpl minuutissa, keskimäärin 3 kpl“. </w:t>
-      </w:r>
+        <w:t>Yleisesti voi jo tässä alussa ottaa kantaa (tai kullakin kohtaa myöhemmin. pääasia että nekin tulevat mainittua) mm. seuraaviin seikkoihin; ikkunan koon muutos, ikkunan siirto, oletusarvopainonapit, rivinsiirtoko kuittaa, ylipitkän tekstin syöttö tekstikenttään. Sopivassa kohdassa otetaan myös kantaa ohjelman kielisyyteen (dokumentit, koodin kommentit, käyttöliittymä).</w:t>
+      </w:r>
+    </w:p>
+    <w:p>
+      <w:pPr>
+        <w:pStyle w:val="Leipteksti"/>
+        <w:rPr>
+          <w:lang w:val="fi-FI"/>
+        </w:rPr>
+      </w:pPr>
     </w:p>
     <w:p>
       <w:pPr>
@@ -4190,11 +4417,11 @@
       <w:r>
         <w:tab/>
       </w:r>
-      <w:bookmarkStart w:id="13" w:name="_Toc55243286"/>
-      <w:r>
-        <w:t>Kapasiteettivaatimukset</w:t>
-      </w:r>
-      <w:bookmarkEnd w:id="13"/>
+      <w:bookmarkStart w:id="15" w:name="_Toc88912744"/>
+      <w:r>
+        <w:t>Järjestelmän toiminnot</w:t>
+      </w:r>
+      <w:bookmarkEnd w:id="15"/>
     </w:p>
     <w:p>
       <w:pPr>
@@ -4213,7 +4440,7 @@
           <w:color w:val="FF0000"/>
           <w:lang w:val="fi-FI"/>
         </w:rPr>
-        <w:t>Kapasiteetti eli tiedonkäsittelykyky. Mm. minkälaisista tietomääristä järjestelmän tulee selvitä. Esimerkiksi: “Järjestelmässä on tallen</w:t>
+        <w:t xml:space="preserve">Ohjelman toiminnot voidaan kuvata esimerkiksi </w:t>
       </w:r>
       <w:r>
         <w:rPr>
@@ -4222,9 +4449,9 @@
           <w:color w:val="FF0000"/>
           <w:lang w:val="fi-FI"/>
         </w:rPr>
-        <w:softHyphen/>
-        <w:t>nettuna maksimissaan 3000 hakijan tiedot.</w:t>
-      </w:r>
+        <w:t>käyttötapauskuvausten avulla (</w:t>
+      </w:r>
+      <w:proofErr w:type="spellStart"/>
       <w:r>
         <w:rPr>
           <w:i/>
@@ -4232,8 +4459,9 @@
           <w:color w:val="FF0000"/>
           <w:lang w:val="fi-FI"/>
         </w:rPr>
-        <w:t xml:space="preserve"> Tietokanta kasvaa 1GB/vuosi jne.</w:t>
-      </w:r>
+        <w:t>Use</w:t>
+      </w:r>
+      <w:proofErr w:type="spellEnd"/>
       <w:r>
         <w:rPr>
           <w:i/>
@@ -4241,51 +4469,19 @@
           <w:color w:val="FF0000"/>
           <w:lang w:val="fi-FI"/>
         </w:rPr>
-        <w:t>“</w:t>
-      </w:r>
-    </w:p>
-    <w:p>
-      <w:pPr>
-        <w:pStyle w:val="Otsikko1"/>
-      </w:pPr>
-      <w:r>
-        <w:lastRenderedPageBreak/>
-        <w:tab/>
-      </w:r>
-      <w:bookmarkStart w:id="14" w:name="_Toc55243287"/>
-      <w:r>
-        <w:t>TOIMINNOT</w:t>
-      </w:r>
-      <w:bookmarkEnd w:id="14"/>
-    </w:p>
-    <w:p>
-      <w:pPr>
-        <w:pStyle w:val="Leipteksti"/>
-      </w:pPr>
-    </w:p>
-    <w:p>
-      <w:pPr>
-        <w:pStyle w:val="Otsikko2"/>
-      </w:pPr>
-      <w:r>
-        <w:tab/>
-      </w:r>
-      <w:bookmarkStart w:id="15" w:name="_Toc55243288"/>
-      <w:r>
-        <w:t>Yleistä (tai joku muu sopiva otsikko)</w:t>
-      </w:r>
-      <w:bookmarkEnd w:id="15"/>
-    </w:p>
-    <w:p>
-      <w:pPr>
-        <w:pStyle w:val="Leipteksti"/>
+        <w:t xml:space="preserve"> Case-kaavio tai User </w:t>
+      </w:r>
+      <w:proofErr w:type="spellStart"/>
+      <w:r>
         <w:rPr>
           <w:i/>
           <w:iCs/>
           <w:color w:val="FF0000"/>
           <w:lang w:val="fi-FI"/>
         </w:rPr>
-      </w:pPr>
+        <w:t>Storyt</w:t>
+      </w:r>
+      <w:proofErr w:type="spellEnd"/>
       <w:r>
         <w:rPr>
           <w:i/>
@@ -4293,9 +4489,8 @@
           <w:color w:val="FF0000"/>
           <w:lang w:val="fi-FI"/>
         </w:rPr>
-        <w:t xml:space="preserve">Tässä voidaan mainita kaikille toiminnoille yhteiset asiat, esim. </w:t>
-      </w:r>
-      <w:proofErr w:type="spellStart"/>
+        <w:t xml:space="preserve">). </w:t>
+      </w:r>
       <w:r>
         <w:rPr>
           <w:i/>
@@ -4303,29 +4498,30 @@
           <w:color w:val="FF0000"/>
           <w:lang w:val="fi-FI"/>
         </w:rPr>
-        <w:t>tietyt</w:t>
-      </w:r>
-      <w:proofErr w:type="spellEnd"/>
-      <w:r>
+        <w:t>Myös esimerkiksi näyttökartta (valikkohierarkia, navigointikaavio) on hyvä apu ohjelman toiminnallisuuden hahmottamisessa.</w:t>
+      </w:r>
+    </w:p>
+    <w:p>
+      <w:pPr>
+        <w:pStyle w:val="Leipteksti"/>
         <w:rPr>
           <w:i/>
           <w:iCs/>
           <w:color w:val="FF0000"/>
           <w:lang w:val="fi-FI"/>
         </w:rPr>
-        <w:t xml:space="preserve"> näppäintoiminnot (</w:t>
-      </w:r>
-      <w:proofErr w:type="spellStart"/>
-      <w:r>
+      </w:pPr>
+    </w:p>
+    <w:p>
+      <w:pPr>
+        <w:pStyle w:val="Leipteksti"/>
         <w:rPr>
           <w:i/>
           <w:iCs/>
           <w:color w:val="FF0000"/>
           <w:lang w:val="fi-FI"/>
         </w:rPr>
-        <w:t>Esc</w:t>
-      </w:r>
-      <w:proofErr w:type="spellEnd"/>
+      </w:pPr>
       <w:r>
         <w:rPr>
           <w:i/>
@@ -4333,9 +4529,8 @@
           <w:color w:val="FF0000"/>
           <w:lang w:val="fi-FI"/>
         </w:rPr>
-        <w:t>, Alt-F4, ^C (CTRL-C)</w:t>
-      </w:r>
-      <w:proofErr w:type="gramStart"/>
+        <w:t>Määrittelyvaiheessa kiinnitetään myös käyttöliittymä, jotta se olisi suunnittelussa ja toteutuksessa selvillä. Käytännössä juuri käyttö</w:t>
+      </w:r>
       <w:r>
         <w:rPr>
           <w:i/>
@@ -4343,18 +4538,20 @@
           <w:color w:val="FF0000"/>
           <w:lang w:val="fi-FI"/>
         </w:rPr>
-        <w:t>, !</w:t>
-      </w:r>
-      <w:proofErr w:type="gramEnd"/>
-      <w:r>
+        <w:softHyphen/>
+        <w:t xml:space="preserve">liittymä kuitenkin muuttuu usein suunnittelun ja toteutuksen aikana, kun käyttäjät näkevät “todellisen tilanteen“ paremmin. Niinpä käyttöliittymä voikin olla järkevää kuvata tarkasti jossain muualla kuin tässä dokumentissa (esimerkiksi käyttöohjeessa). Tällöin tämä dokumentti painottuu nimenomaan toimintojen kuvaamiseen ja käyttöliittymästä kuvataan tässä lähinnä toimintojen kuvaamisen kannalta tärkeät osat ja periaatteet. </w:t>
+      </w:r>
+    </w:p>
+    <w:p>
+      <w:pPr>
+        <w:pStyle w:val="Leipteksti"/>
         <w:rPr>
           <w:i/>
           <w:iCs/>
           <w:color w:val="FF0000"/>
           <w:lang w:val="fi-FI"/>
         </w:rPr>
-        <w:t xml:space="preserve">sh, ^Z, F1...). Eli on otettu kantaa ovatko tuollaiset "vakionäppäimet" käytössä vai eivät. Samoin skandinaavisten merkkien tuki, onko vai ei. Ovatko isot ja pienet kirjaimet samanarvoisia. Voidaanko ohjelmaa käyttää yhtä hyvin hiirellä kuin näppäimistöllä. Tiedostonimien pituus. </w:t>
-      </w:r>
+      </w:pPr>
     </w:p>
     <w:p>
       <w:pPr>
@@ -4366,17 +4563,15 @@
           <w:lang w:val="fi-FI"/>
         </w:rPr>
       </w:pPr>
-    </w:p>
-    <w:p>
-      <w:pPr>
-        <w:pStyle w:val="Leipteksti"/>
+      <w:r>
         <w:rPr>
           <w:i/>
           <w:iCs/>
           <w:color w:val="FF0000"/>
           <w:lang w:val="fi-FI"/>
         </w:rPr>
-      </w:pPr>
+        <w:t>Mikäli käyttöliittymä kuvataan tässä dokumentissa, niin olennaisia asioita ovat mm. näytöt, ikkunointi, grafiikka, komennot, näppäimistö, raportit. Huomioitavaa näytöllä ovat mm. miten mahdollinen vieritys toimii, miten käyttäjä tietää onko tietoja näytön ulkopuolella (eli onko vieritystarvetta), onko minkäänlaisia opasteita, entä virhe</w:t>
+      </w:r>
       <w:r>
         <w:rPr>
           <w:i/>
@@ -4384,40 +4579,20 @@
           <w:color w:val="FF0000"/>
           <w:lang w:val="fi-FI"/>
         </w:rPr>
-        <w:t>Yleisesti voi jo tässä alussa ottaa kantaa (tai kullakin kohtaa myöhemmin. pääasia että nekin tulevat mainittua) mm. seuraaviin seikkoihin; ikkunan koon muutos, ikkunan siirto, oletusarvopainonapit, rivinsiirtoko kuittaa, ylipitkän tekstin syöttö tekstikenttään. Sopivassa kohdassa otetaan myös kantaa ohjelman kielisyyteen (dokumentit, koodin kommentit, käyttöliittymä).</w:t>
-      </w:r>
-    </w:p>
-    <w:p>
-      <w:pPr>
-        <w:pStyle w:val="Leipteksti"/>
-        <w:rPr>
-          <w:lang w:val="fi-FI"/>
-        </w:rPr>
-      </w:pPr>
-    </w:p>
-    <w:p>
-      <w:pPr>
-        <w:pStyle w:val="Otsikko2"/>
-      </w:pPr>
-      <w:r>
-        <w:tab/>
-      </w:r>
-      <w:bookmarkStart w:id="16" w:name="_Toc55243289"/>
-      <w:r>
-        <w:t>Järjestelmän toiminnot</w:t>
-      </w:r>
-      <w:bookmarkEnd w:id="16"/>
-    </w:p>
-    <w:p>
-      <w:pPr>
-        <w:pStyle w:val="Leipteksti"/>
+        <w:softHyphen/>
+        <w:t>ilmoi</w:t>
+      </w:r>
+      <w:r>
         <w:rPr>
           <w:i/>
           <w:iCs/>
           <w:color w:val="FF0000"/>
           <w:lang w:val="fi-FI"/>
         </w:rPr>
-      </w:pPr>
+        <w:softHyphen/>
+        <w:t xml:space="preserve">tukset ja toiminta niiden jälkeen, mahtuvatko kaikki tekstit todellakin näytölle ja kenttiin. Samoin tulostuksen </w:t>
+      </w:r>
+      <w:proofErr w:type="gramStart"/>
       <w:r>
         <w:rPr>
           <w:i/>
@@ -4425,8 +4600,9 @@
           <w:color w:val="FF0000"/>
           <w:lang w:val="fi-FI"/>
         </w:rPr>
-        <w:t xml:space="preserve">Ohjelman toiminnot voidaan kuvata esimerkiksi </w:t>
-      </w:r>
+        <w:t>kanssa</w:t>
+      </w:r>
+      <w:proofErr w:type="gramEnd"/>
       <w:r>
         <w:rPr>
           <w:i/>
@@ -4434,29 +4610,30 @@
           <w:color w:val="FF0000"/>
           <w:lang w:val="fi-FI"/>
         </w:rPr>
-        <w:t>käyttötapauskuvausten avulla (</w:t>
-      </w:r>
-      <w:proofErr w:type="spellStart"/>
-      <w:r>
+        <w:t xml:space="preserve"> jos sellainen ohjelmassa on.</w:t>
+      </w:r>
+    </w:p>
+    <w:p>
+      <w:pPr>
+        <w:pStyle w:val="Leipteksti"/>
         <w:rPr>
           <w:i/>
           <w:iCs/>
           <w:color w:val="FF0000"/>
           <w:lang w:val="fi-FI"/>
         </w:rPr>
-        <w:t>Use</w:t>
-      </w:r>
-      <w:proofErr w:type="spellEnd"/>
-      <w:r>
+      </w:pPr>
+    </w:p>
+    <w:p>
+      <w:pPr>
+        <w:pStyle w:val="Leipteksti"/>
         <w:rPr>
           <w:i/>
           <w:iCs/>
           <w:color w:val="FF0000"/>
           <w:lang w:val="fi-FI"/>
         </w:rPr>
-        <w:t xml:space="preserve"> Case-kaavio tai User </w:t>
-      </w:r>
-      <w:proofErr w:type="spellStart"/>
+      </w:pPr>
       <w:r>
         <w:rPr>
           <w:i/>
@@ -4464,9 +4641,8 @@
           <w:color w:val="FF0000"/>
           <w:lang w:val="fi-FI"/>
         </w:rPr>
-        <w:t>Storyt</w:t>
-      </w:r>
-      <w:proofErr w:type="spellEnd"/>
+        <w:t>Käyttöliittymäkuvien ei tietenkään tarvitse olla millään piirros</w:t>
+      </w:r>
       <w:r>
         <w:rPr>
           <w:i/>
@@ -4474,7 +4650,8 @@
           <w:color w:val="FF0000"/>
           <w:lang w:val="fi-FI"/>
         </w:rPr>
-        <w:t xml:space="preserve">). </w:t>
+        <w:softHyphen/>
+        <w:t xml:space="preserve">ohjelmalla tehtyjä vaan voi ne kuvata erinäköisenä tekstinäkin, koska onhan valikoissa ja graafisissa näytöissä tekstikenttiä. Kuviin </w:t>
       </w:r>
       <w:r>
         <w:rPr>
@@ -4483,7 +4660,8 @@
           <w:color w:val="FF0000"/>
           <w:lang w:val="fi-FI"/>
         </w:rPr>
-        <w:t>Myös esimerkiksi näyttökartta (valikkohierarkia, navigointikaavio) on hyvä apu ohjelman toiminnallisuuden hahmottamisessa.</w:t>
+        <w:lastRenderedPageBreak/>
+        <w:t>kannattaa sijoittaa esimerkkitekstejä mahdollisimman todellisista tilanteista.</w:t>
       </w:r>
     </w:p>
     <w:p>
@@ -4514,7 +4692,7 @@
           <w:color w:val="FF0000"/>
           <w:lang w:val="fi-FI"/>
         </w:rPr>
-        <w:t>Määrittelyvaiheessa kiinnitetään myös käyttöliittymä, jotta se olisi suunnittelussa ja toteutuksessa selvillä. Käytännössä juuri käyttö</w:t>
+        <w:t>Ohjelman toiminnot tulee käydä läpi yksityiskohtaisesti yksi kerrallaan siten että jokainen toiminto esitetään omassa alaluvussaan. Tämä helpottaa viittaamista ja antaa asiakkaalle mahdollisuuden tarkistaa ovatko kaikki vaaditut ominaisuudet  määritelty.</w:t>
       </w:r>
       <w:r>
         <w:rPr>
@@ -4523,8 +4701,7 @@
           <w:color w:val="FF0000"/>
           <w:lang w:val="fi-FI"/>
         </w:rPr>
-        <w:softHyphen/>
-        <w:t xml:space="preserve">liittymä kuitenkin muuttuu usein suunnittelun ja toteutuksen aikana, kun käyttäjät näkevät “todellisen tilanteen“ paremmin. Niinpä käyttöliittymä voikin olla järkevää kuvata tarkasti jossain muualla kuin tässä dokumentissa (esimerkiksi käyttöohjeessa). Tällöin tämä dokumentti painottuu nimenomaan toimintojen kuvaamiseen ja käyttöliittymästä kuvataan tässä lähinnä toimintojen kuvaamisen kannalta tärkeät osat ja periaatteet. </w:t>
+        <w:t xml:space="preserve"> </w:t>
       </w:r>
     </w:p>
     <w:p>
@@ -4555,8 +4732,9 @@
           <w:color w:val="FF0000"/>
           <w:lang w:val="fi-FI"/>
         </w:rPr>
-        <w:t>Mikäli käyttöliittymä kuvataan tässä dokumentissa, niin olennaisia asioita ovat mm. näytöt, ikkunointi, grafiikka, komennot, näppäimistö, raportit. Huomioitavaa näytöllä ovat mm. miten mahdollinen vieritys toimii, miten käyttäjä tietää onko tietoja näytön ulkopuolella (eli onko vieritystarvetta), onko minkäänlaisia opasteita, entä virhe</w:t>
-      </w:r>
+        <w:t xml:space="preserve">Tätä toimintojen kuvaustapaa käytetään perinteisessä projektimallissa, Scrumissa toimintokuvausten tilalla käytetään yleensä tuotteiden ominaisuuksien kuvausta Product </w:t>
+      </w:r>
+      <w:proofErr w:type="spellStart"/>
       <w:r>
         <w:rPr>
           <w:i/>
@@ -4564,9 +4742,9 @@
           <w:color w:val="FF0000"/>
           <w:lang w:val="fi-FI"/>
         </w:rPr>
-        <w:softHyphen/>
-        <w:t>ilmoi</w:t>
-      </w:r>
+        <w:t>Backlogissa</w:t>
+      </w:r>
+      <w:proofErr w:type="spellEnd"/>
       <w:r>
         <w:rPr>
           <w:i/>
@@ -4574,8 +4752,7 @@
           <w:color w:val="FF0000"/>
           <w:lang w:val="fi-FI"/>
         </w:rPr>
-        <w:softHyphen/>
-        <w:t>tukset ja toiminta niiden jälkeen, mahtuvatko kaikki tekstit todellakin näytölle ja kenttiin. Samoin tulostuksen kanssa jos sellainen ohjelmassa on.</w:t>
+        <w:t>. Tuotteen ominaisuus (Scrum) == ohjelman toiminto (”perinteinen mallinnus”).</w:t>
       </w:r>
     </w:p>
     <w:p>
@@ -4585,220 +4762,17 @@
           <w:i/>
           <w:iCs/>
           <w:color w:val="FF0000"/>
-          <w:lang w:val="fi-FI"/>
-        </w:rPr>
-      </w:pPr>
-    </w:p>
-    <w:p>
-      <w:pPr>
-        <w:pStyle w:val="Leipteksti"/>
+        </w:rPr>
+      </w:pPr>
+      <w:r>
         <w:rPr>
           <w:i/>
           <w:iCs/>
-          <w:color w:val="FF0000"/>
-          <w:lang w:val="fi-FI"/>
-        </w:rPr>
-      </w:pPr>
-      <w:r>
-        <w:rPr>
-          <w:i/>
-          <w:iCs/>
-          <w:color w:val="FF0000"/>
-          <w:lang w:val="fi-FI"/>
-        </w:rPr>
-        <w:t>Käyttöliittymäkuvien ei tietenkään tarvitse olla millään piirros</w:t>
-      </w:r>
-      <w:r>
-        <w:rPr>
-          <w:i/>
-          <w:iCs/>
-          <w:color w:val="FF0000"/>
-          <w:lang w:val="fi-FI"/>
-        </w:rPr>
-        <w:softHyphen/>
-        <w:t xml:space="preserve">ohjelmalla tehtyjä vaan voi ne kuvata erinäköisenä tekstinäkin, koska onhan valikoissa ja graafisissa näytöissä tekstikenttiä. Kuviin </w:t>
-      </w:r>
-      <w:r>
-        <w:rPr>
-          <w:i/>
-          <w:iCs/>
-          <w:color w:val="FF0000"/>
-          <w:lang w:val="fi-FI"/>
-        </w:rPr>
-        <w:lastRenderedPageBreak/>
-        <w:t>kannattaa sijoittaa esimerkkitekstejä mahdollisimman todellisista tilanteista.</w:t>
-      </w:r>
-    </w:p>
-    <w:p>
-      <w:pPr>
-        <w:pStyle w:val="Leipteksti"/>
-        <w:rPr>
-          <w:i/>
-          <w:iCs/>
-          <w:color w:val="FF0000"/>
-          <w:lang w:val="fi-FI"/>
-        </w:rPr>
-      </w:pPr>
-    </w:p>
-    <w:p>
-      <w:pPr>
-        <w:pStyle w:val="Leipteksti"/>
-        <w:rPr>
-          <w:i/>
-          <w:iCs/>
-          <w:color w:val="FF0000"/>
-          <w:lang w:val="fi-FI"/>
-        </w:rPr>
-      </w:pPr>
-      <w:r>
-        <w:rPr>
-          <w:i/>
-          <w:iCs/>
-          <w:color w:val="FF0000"/>
-          <w:lang w:val="fi-FI"/>
-        </w:rPr>
-        <w:t xml:space="preserve">Ohjelman toiminnot tulee käydä läpi yksityiskohtaisesti yksi kerrallaan siten että jokainen toiminto esitetään omassa alaluvussaan. Tämä helpottaa viittaamista ja antaa asiakkaalle mahdollisuuden tarkistaa ovatko kaikki vaaditut </w:t>
-      </w:r>
-      <w:proofErr w:type="gramStart"/>
-      <w:r>
-        <w:rPr>
-          <w:i/>
-          <w:iCs/>
-          <w:color w:val="FF0000"/>
-          <w:lang w:val="fi-FI"/>
-        </w:rPr>
-        <w:t>ominaisuudet  määritelty</w:t>
-      </w:r>
-      <w:proofErr w:type="gramEnd"/>
-      <w:r>
-        <w:rPr>
-          <w:i/>
-          <w:iCs/>
-          <w:color w:val="FF0000"/>
-          <w:lang w:val="fi-FI"/>
-        </w:rPr>
-        <w:t>.</w:t>
-      </w:r>
-      <w:r>
-        <w:rPr>
-          <w:i/>
-          <w:iCs/>
-          <w:color w:val="FF0000"/>
-          <w:lang w:val="fi-FI"/>
-        </w:rPr>
-        <w:t xml:space="preserve"> </w:t>
-      </w:r>
-    </w:p>
-    <w:p>
-      <w:pPr>
-        <w:pStyle w:val="Leipteksti"/>
-        <w:rPr>
-          <w:i/>
-          <w:iCs/>
-          <w:color w:val="FF0000"/>
-          <w:lang w:val="fi-FI"/>
-        </w:rPr>
-      </w:pPr>
-    </w:p>
-    <w:p>
-      <w:pPr>
-        <w:pStyle w:val="Leipteksti"/>
-        <w:rPr>
-          <w:i/>
-          <w:iCs/>
-          <w:color w:val="FF0000"/>
-          <w:lang w:val="fi-FI"/>
-        </w:rPr>
-      </w:pPr>
-      <w:r>
-        <w:rPr>
-          <w:i/>
-          <w:iCs/>
-          <w:color w:val="FF0000"/>
-          <w:lang w:val="fi-FI"/>
-        </w:rPr>
-        <w:t xml:space="preserve">Tätä toimintojen kuvaustapaa käytetään perinteisessä projektimallissa, </w:t>
-      </w:r>
-      <w:proofErr w:type="spellStart"/>
-      <w:r>
-        <w:rPr>
-          <w:i/>
-          <w:iCs/>
-          <w:color w:val="FF0000"/>
-          <w:lang w:val="fi-FI"/>
-        </w:rPr>
-        <w:t>Scrumissa</w:t>
-      </w:r>
-      <w:proofErr w:type="spellEnd"/>
-      <w:r>
-        <w:rPr>
-          <w:i/>
-          <w:iCs/>
-          <w:color w:val="FF0000"/>
-          <w:lang w:val="fi-FI"/>
-        </w:rPr>
-        <w:t xml:space="preserve"> toimintokuvausten tilalla käytetään yleensä tuotteiden ominaisuuksien kuvausta Product </w:t>
-      </w:r>
-      <w:proofErr w:type="spellStart"/>
-      <w:r>
-        <w:rPr>
-          <w:i/>
-          <w:iCs/>
-          <w:color w:val="FF0000"/>
-          <w:lang w:val="fi-FI"/>
-        </w:rPr>
-        <w:t>Backlogissa</w:t>
-      </w:r>
-      <w:proofErr w:type="spellEnd"/>
-      <w:r>
-        <w:rPr>
-          <w:i/>
-          <w:iCs/>
-          <w:color w:val="FF0000"/>
-          <w:lang w:val="fi-FI"/>
-        </w:rPr>
-        <w:t>. Tuotteen ominaisuus (</w:t>
-      </w:r>
-      <w:proofErr w:type="spellStart"/>
-      <w:r>
-        <w:rPr>
-          <w:i/>
-          <w:iCs/>
-          <w:color w:val="FF0000"/>
-          <w:lang w:val="fi-FI"/>
-        </w:rPr>
-        <w:t>Scrum</w:t>
-      </w:r>
-      <w:proofErr w:type="spellEnd"/>
-      <w:r>
-        <w:rPr>
-          <w:i/>
-          <w:iCs/>
-          <w:color w:val="FF0000"/>
-          <w:lang w:val="fi-FI"/>
-        </w:rPr>
-        <w:t>) == ohjelman toiminto (”perinteinen mallinnus”).</w:t>
-      </w:r>
-    </w:p>
-    <w:p>
-      <w:pPr>
-        <w:pStyle w:val="Leipteksti"/>
-        <w:rPr>
-          <w:i/>
-          <w:iCs/>
-          <w:color w:val="FF0000"/>
-        </w:rPr>
-      </w:pPr>
-      <w:r>
-        <w:rPr>
-          <w:i/>
-          <w:iCs/>
-          <w:noProof/>
-          <w:color w:val="FF0000"/>
-          <w:lang w:val="fi-FI" w:eastAsia="zh-CN"/>
+          <w:noProof/>
+          <w:color w:val="FF0000"/>
         </w:rPr>
         <w:drawing>
-          <wp:inline distT="0" distB="0" distL="0" distR="0" wp14:anchorId="3666FA5A" wp14:editId="794AACF9">
+          <wp:inline distT="0" distB="0" distL="0" distR="0" wp14:anchorId="1420C228" wp14:editId="47C531B4">
             <wp:extent cx="5219700" cy="3276600"/>
             <wp:effectExtent l="0" t="0" r="0" b="0"/>
             <wp:docPr id="1" name="Kuva 1"/>
@@ -4813,7 +4787,7 @@
                     <pic:cNvPicPr/>
                   </pic:nvPicPr>
                   <pic:blipFill>
-                    <a:blip r:embed="rId8"/>
+                    <a:blip r:embed="rId9"/>
                     <a:stretch>
                       <a:fillRect/>
                     </a:stretch>
@@ -4849,11 +4823,11 @@
         </w:rPr>
         <w:tab/>
       </w:r>
-      <w:bookmarkStart w:id="17" w:name="_Toc55243290"/>
+      <w:bookmarkStart w:id="16" w:name="_Toc88912745"/>
       <w:r>
         <w:t>Asiakkaiden hallinta</w:t>
       </w:r>
-      <w:bookmarkEnd w:id="17"/>
+      <w:bookmarkEnd w:id="16"/>
     </w:p>
     <w:p>
       <w:pPr>
@@ -5578,14 +5552,14 @@
       <w:r>
         <w:tab/>
       </w:r>
-      <w:bookmarkStart w:id="18" w:name="_Toc55243291"/>
+      <w:bookmarkStart w:id="17" w:name="_Toc88912746"/>
       <w:r>
         <w:t>Tuotteiden</w:t>
       </w:r>
       <w:r>
         <w:t xml:space="preserve"> hallinta</w:t>
       </w:r>
-      <w:bookmarkEnd w:id="18"/>
+      <w:bookmarkEnd w:id="17"/>
     </w:p>
     <w:tbl>
       <w:tblPr>
@@ -6237,124 +6211,53 @@
         <w:lastRenderedPageBreak/>
         <w:tab/>
       </w:r>
-      <w:bookmarkStart w:id="19" w:name="_Toc55243292"/>
+      <w:bookmarkStart w:id="18" w:name="_Toc88912747"/>
       <w:r>
         <w:t>ULKOISET LIITTYMÄT</w:t>
       </w:r>
+      <w:bookmarkEnd w:id="18"/>
+    </w:p>
+    <w:p>
+      <w:pPr>
+        <w:pStyle w:val="Leipteksti"/>
+      </w:pPr>
+    </w:p>
+    <w:p>
+      <w:pPr>
+        <w:pStyle w:val="Otsikko2"/>
+      </w:pPr>
+      <w:r>
+        <w:tab/>
+      </w:r>
+      <w:bookmarkStart w:id="19" w:name="_Toc88912748"/>
+      <w:r>
+        <w:t>Laitteistoliittymät</w:t>
+      </w:r>
       <w:bookmarkEnd w:id="19"/>
     </w:p>
     <w:p>
       <w:pPr>
         <w:pStyle w:val="Leipteksti"/>
-      </w:pPr>
-    </w:p>
-    <w:p>
-      <w:pPr>
-        <w:pStyle w:val="Otsikko2"/>
-      </w:pPr>
-      <w:r>
-        <w:tab/>
-      </w:r>
-      <w:bookmarkStart w:id="20" w:name="_Toc55243293"/>
-      <w:r>
-        <w:t>Laitteistoliittymät</w:t>
-      </w:r>
-      <w:bookmarkEnd w:id="20"/>
-    </w:p>
-    <w:p>
-      <w:pPr>
-        <w:pStyle w:val="Leipteksti"/>
-        <w:rPr>
-          <w:i/>
-          <w:iCs/>
-          <w:color w:val="FF0000"/>
-          <w:lang w:val="fi-FI"/>
-        </w:rPr>
-      </w:pPr>
-      <w:r>
-        <w:rPr>
-          <w:i/>
-          <w:iCs/>
-          <w:color w:val="FF0000"/>
-          <w:lang w:val="fi-FI"/>
-        </w:rPr>
-        <w:t xml:space="preserve">Käyttääkö järjestelmä ulkoisia laitteistoja, esim. tulostin. </w:t>
-      </w:r>
-      <w:r>
-        <w:rPr>
-          <w:i/>
-          <w:iCs/>
-          <w:color w:val="FF0000"/>
-          <w:lang w:val="fi-FI"/>
-        </w:rPr>
-        <w:t>Jos ei ole, niin voidaan jättää pois</w:t>
-      </w:r>
-      <w:r>
-        <w:rPr>
-          <w:i/>
-          <w:iCs/>
-          <w:color w:val="FF0000"/>
-          <w:lang w:val="fi-FI"/>
-        </w:rPr>
-        <w:t xml:space="preserve">. </w:t>
-      </w:r>
-    </w:p>
-    <w:p>
-      <w:pPr>
-        <w:pStyle w:val="Leipteksti"/>
-        <w:rPr>
-          <w:lang w:val="fi-FI"/>
-        </w:rPr>
-      </w:pPr>
-    </w:p>
-    <w:p>
-      <w:pPr>
-        <w:pStyle w:val="Otsikko2"/>
-      </w:pPr>
-      <w:r>
-        <w:tab/>
-      </w:r>
-      <w:bookmarkStart w:id="21" w:name="_Toc55243294"/>
-      <w:r>
-        <w:t>Ohjelmistoliittymät</w:t>
-      </w:r>
-      <w:bookmarkEnd w:id="21"/>
-    </w:p>
-    <w:p>
-      <w:pPr>
-        <w:pStyle w:val="Leipteksti"/>
-        <w:rPr>
-          <w:i/>
-          <w:iCs/>
-          <w:color w:val="FF0000"/>
-          <w:lang w:val="fi-FI"/>
-        </w:rPr>
-      </w:pPr>
-      <w:r>
-        <w:rPr>
-          <w:i/>
-          <w:iCs/>
-          <w:color w:val="FF0000"/>
-          <w:lang w:val="fi-FI"/>
-        </w:rPr>
-        <w:t>Käyttääkö järjestelmä tai liittyykö se muihin ohjelmiin/ohjelmistoihin (esim. ulkopuoliset tietovarastot).</w:t>
-      </w:r>
-      <w:r>
-        <w:rPr>
-          <w:color w:val="FF0000"/>
-          <w:lang w:val="fi-FI"/>
-        </w:rPr>
-        <w:t xml:space="preserve"> </w:t>
-      </w:r>
-      <w:r>
-        <w:rPr>
-          <w:i/>
-          <w:iCs/>
-          <w:color w:val="FF0000"/>
-          <w:lang w:val="fi-FI"/>
-        </w:rPr>
-        <w:t xml:space="preserve">Jos ei ole, niin voidaan jättää pois. </w:t>
-      </w:r>
+        <w:rPr>
+          <w:color w:val="auto"/>
+          <w:lang w:val="fi-FI"/>
+        </w:rPr>
+      </w:pPr>
+      <w:r>
+        <w:rPr>
+          <w:color w:val="auto"/>
+          <w:lang w:val="fi-FI"/>
+        </w:rPr>
+        <w:t>Järjestelmä käyttää ulkoisista laitteistoista ainoastaan tulostinta, jotta työvuorolistat voidaan tarvittaessa tulostaa myös fyysisesti.</w:t>
+      </w:r>
+    </w:p>
+    <w:p>
+      <w:pPr>
+        <w:pStyle w:val="Leipteksti"/>
+        <w:rPr>
+          <w:lang w:val="fi-FI"/>
+        </w:rPr>
+      </w:pPr>
     </w:p>
     <w:p>
       <w:pPr>
@@ -6373,11 +6276,11 @@
         <w:lastRenderedPageBreak/>
         <w:tab/>
       </w:r>
-      <w:bookmarkStart w:id="22" w:name="_Toc55243295"/>
+      <w:bookmarkStart w:id="20" w:name="_Toc88912749"/>
       <w:r>
         <w:t>MUUT OMINAISUUDET</w:t>
       </w:r>
-      <w:bookmarkEnd w:id="22"/>
+      <w:bookmarkEnd w:id="20"/>
     </w:p>
     <w:p>
       <w:pPr>
@@ -6425,7 +6328,27 @@
           <w:color w:val="FF0000"/>
           <w:lang w:val="fi-FI"/>
         </w:rPr>
-        <w:t xml:space="preserve"> liittyviä vaatimuksia. Ei ole järkevää kuvata vaatimuksia jolle ei voida kertoa testaus/todennustapaa; esimerkiksi ”Käyttöliittymän pitää olla helppokäyttöinen” ei ole sellaisenaan järkevä, mutta esimerkiksi: ”Käyttöliittymän pitää olla helppokäyttöinen, mikä tarkoittaa että jokaiseen ohjelman päätoimintoon pitää päästä korkeintaan yhdellä klikkauksella ja jokaiseen sivutoimintoon korkeintaan kahdella lähtien päänäytöstä” on jo testattavissa.</w:t>
+        <w:t xml:space="preserve"> liittyviä vaatimuksia. Ei ole järkevää kuvata </w:t>
+      </w:r>
+      <w:proofErr w:type="gramStart"/>
+      <w:r>
+        <w:rPr>
+          <w:i/>
+          <w:iCs/>
+          <w:color w:val="FF0000"/>
+          <w:lang w:val="fi-FI"/>
+        </w:rPr>
+        <w:t>vaatimuksia</w:t>
+      </w:r>
+      <w:proofErr w:type="gramEnd"/>
+      <w:r>
+        <w:rPr>
+          <w:i/>
+          <w:iCs/>
+          <w:color w:val="FF0000"/>
+          <w:lang w:val="fi-FI"/>
+        </w:rPr>
+        <w:t xml:space="preserve"> jolle ei voida kertoa testaus/todennustapaa; esimerkiksi ”Käyttöliittymän pitää olla helppokäyttöinen” ei ole sellaisenaan järkevä, mutta esimerkiksi: ”Käyttöliittymän pitää olla helppokäyttöinen, mikä tarkoittaa että jokaiseen ohjelman päätoimintoon pitää päästä korkeintaan yhdellä klikkauksella ja jokaiseen sivutoimintoon korkeintaan kahdella lähtien päänäytöstä” on jo testattavissa.</w:t>
       </w:r>
     </w:p>
     <w:p>
@@ -6444,11 +6367,11 @@
         <w:lastRenderedPageBreak/>
         <w:tab/>
       </w:r>
-      <w:bookmarkStart w:id="23" w:name="_Toc55243296"/>
+      <w:bookmarkStart w:id="21" w:name="_Toc88912750"/>
       <w:r>
         <w:t>SUUNNITTELURAJOITTEET</w:t>
       </w:r>
-      <w:bookmarkEnd w:id="23"/>
+      <w:bookmarkEnd w:id="21"/>
     </w:p>
     <w:p>
       <w:pPr>
@@ -6504,8 +6427,8 @@
       </w:pPr>
     </w:p>
     <w:sectPr>
-      <w:headerReference w:type="default" r:id="rId9"/>
-      <w:footerReference w:type="default" r:id="rId10"/>
+      <w:headerReference w:type="default" r:id="rId10"/>
+      <w:footerReference w:type="default" r:id="rId11"/>
       <w:pgSz w:w="11906" w:h="16838"/>
       <w:pgMar w:top="1985" w:right="1134" w:bottom="1418" w:left="2552" w:header="851" w:footer="709" w:gutter="0"/>
       <w:cols w:space="709"/>
@@ -6517,7 +6440,7 @@
 </file>
 
 <file path=word/endnotes.xml><?xml version="1.0" encoding="utf-8"?>
-<w:endnotes xmlns:wpc="http://schemas.microsoft.com/office/word/2010/wordprocessingCanvas" xmlns:mc="http://schemas.openxmlformats.org/markup-compatibility/2006" xmlns:o="urn:schemas-microsoft-com:office:office" xmlns:r="http://schemas.openxmlformats.org/officeDocument/2006/relationships" xmlns:m="http://schemas.openxmlformats.org/officeDocument/2006/math" xmlns:v="urn:schemas-microsoft-com:vml" xmlns:wp14="http://schemas.microsoft.com/office/word/2010/wordprocessingDrawing" xmlns:wp="http://schemas.openxmlformats.org/drawingml/2006/wordprocessingDrawing" xmlns:w10="urn:schemas-microsoft-com:office:word" xmlns:w="http://schemas.openxmlformats.org/wordprocessingml/2006/main" xmlns:w14="http://schemas.microsoft.com/office/word/2010/wordml" xmlns:w15="http://schemas.microsoft.com/office/word/2012/wordml" xmlns:wpg="http://schemas.microsoft.com/office/word/2010/wordprocessingGroup" xmlns:wpi="http://schemas.microsoft.com/office/word/2010/wordprocessingInk" xmlns:wne="http://schemas.microsoft.com/office/word/2006/wordml" xmlns:wps="http://schemas.microsoft.com/office/word/2010/wordprocessingShape" mc:Ignorable="w14 w15 wp14">
+<w:endnotes xmlns:wpc="http://schemas.microsoft.com/office/word/2010/wordprocessingCanvas" xmlns:cx="http://schemas.microsoft.com/office/drawing/2014/chartex" xmlns:cx1="http://schemas.microsoft.com/office/drawing/2015/9/8/chartex" xmlns:cx2="http://schemas.microsoft.com/office/drawing/2015/10/21/chartex" xmlns:cx3="http://schemas.microsoft.com/office/drawing/2016/5/9/chartex" xmlns:cx4="http://schemas.microsoft.com/office/drawing/2016/5/10/chartex" xmlns:cx5="http://schemas.microsoft.com/office/drawing/2016/5/11/chartex" xmlns:cx6="http://schemas.microsoft.com/office/drawing/2016/5/12/chartex" xmlns:cx7="http://schemas.microsoft.com/office/drawing/2016/5/13/chartex" xmlns:cx8="http://schemas.microsoft.com/office/drawing/2016/5/14/chartex" xmlns:mc="http://schemas.openxmlformats.org/markup-compatibility/2006" xmlns:aink="http://schemas.microsoft.com/office/drawing/2016/ink" xmlns:am3d="http://schemas.microsoft.com/office/drawing/2017/model3d" xmlns:o="urn:schemas-microsoft-com:office:office" xmlns:r="http://schemas.openxmlformats.org/officeDocument/2006/relationships" xmlns:m="http://schemas.openxmlformats.org/officeDocument/2006/math" xmlns:v="urn:schemas-microsoft-com:vml" xmlns:wp14="http://schemas.microsoft.com/office/word/2010/wordprocessingDrawing" xmlns:wp="http://schemas.openxmlformats.org/drawingml/2006/wordprocessingDrawing" xmlns:w10="urn:schemas-microsoft-com:office:word" xmlns:w="http://schemas.openxmlformats.org/wordprocessingml/2006/main" xmlns:w14="http://schemas.microsoft.com/office/word/2010/wordml" xmlns:w15="http://schemas.microsoft.com/office/word/2012/wordml" xmlns:w16cex="http://schemas.microsoft.com/office/word/2018/wordml/cex" xmlns:w16cid="http://schemas.microsoft.com/office/word/2016/wordml/cid" xmlns:w16="http://schemas.microsoft.com/office/word/2018/wordml" xmlns:w16sdtdh="http://schemas.microsoft.com/office/word/2020/wordml/sdtdatahash" xmlns:w16se="http://schemas.microsoft.com/office/word/2015/wordml/symex" xmlns:wpg="http://schemas.microsoft.com/office/word/2010/wordprocessingGroup" xmlns:wpi="http://schemas.microsoft.com/office/word/2010/wordprocessingInk" xmlns:wne="http://schemas.microsoft.com/office/word/2006/wordml" xmlns:wps="http://schemas.microsoft.com/office/word/2010/wordprocessingShape" mc:Ignorable="w14 w15 w16se w16cid w16 w16cex w16sdtdh wp14">
   <w:endnote w:type="separator" w:id="-1">
     <w:p>
       <w:r>
@@ -6536,7 +6459,7 @@
 </file>
 
 <file path=word/footer1.xml><?xml version="1.0" encoding="utf-8"?>
-<w:ftr xmlns:wpc="http://schemas.microsoft.com/office/word/2010/wordprocessingCanvas" xmlns:mc="http://schemas.openxmlformats.org/markup-compatibility/2006" xmlns:o="urn:schemas-microsoft-com:office:office" xmlns:r="http://schemas.openxmlformats.org/officeDocument/2006/relationships" xmlns:m="http://schemas.openxmlformats.org/officeDocument/2006/math" xmlns:v="urn:schemas-microsoft-com:vml" xmlns:wp14="http://schemas.microsoft.com/office/word/2010/wordprocessingDrawing" xmlns:wp="http://schemas.openxmlformats.org/drawingml/2006/wordprocessingDrawing" xmlns:w10="urn:schemas-microsoft-com:office:word" xmlns:w="http://schemas.openxmlformats.org/wordprocessingml/2006/main" xmlns:w14="http://schemas.microsoft.com/office/word/2010/wordml" xmlns:w15="http://schemas.microsoft.com/office/word/2012/wordml" xmlns:wpg="http://schemas.microsoft.com/office/word/2010/wordprocessingGroup" xmlns:wpi="http://schemas.microsoft.com/office/word/2010/wordprocessingInk" xmlns:wne="http://schemas.microsoft.com/office/word/2006/wordml" xmlns:wps="http://schemas.microsoft.com/office/word/2010/wordprocessingShape" mc:Ignorable="w14 w15 wp14">
+<w:ftr xmlns:wpc="http://schemas.microsoft.com/office/word/2010/wordprocessingCanvas" xmlns:cx="http://schemas.microsoft.com/office/drawing/2014/chartex" xmlns:cx1="http://schemas.microsoft.com/office/drawing/2015/9/8/chartex" xmlns:cx2="http://schemas.microsoft.com/office/drawing/2015/10/21/chartex" xmlns:cx3="http://schemas.microsoft.com/office/drawing/2016/5/9/chartex" xmlns:cx4="http://schemas.microsoft.com/office/drawing/2016/5/10/chartex" xmlns:cx5="http://schemas.microsoft.com/office/drawing/2016/5/11/chartex" xmlns:cx6="http://schemas.microsoft.com/office/drawing/2016/5/12/chartex" xmlns:cx7="http://schemas.microsoft.com/office/drawing/2016/5/13/chartex" xmlns:cx8="http://schemas.microsoft.com/office/drawing/2016/5/14/chartex" xmlns:mc="http://schemas.openxmlformats.org/markup-compatibility/2006" xmlns:aink="http://schemas.microsoft.com/office/drawing/2016/ink" xmlns:am3d="http://schemas.microsoft.com/office/drawing/2017/model3d" xmlns:o="urn:schemas-microsoft-com:office:office" xmlns:r="http://schemas.openxmlformats.org/officeDocument/2006/relationships" xmlns:m="http://schemas.openxmlformats.org/officeDocument/2006/math" xmlns:v="urn:schemas-microsoft-com:vml" xmlns:wp14="http://schemas.microsoft.com/office/word/2010/wordprocessingDrawing" xmlns:wp="http://schemas.openxmlformats.org/drawingml/2006/wordprocessingDrawing" xmlns:w10="urn:schemas-microsoft-com:office:word" xmlns:w="http://schemas.openxmlformats.org/wordprocessingml/2006/main" xmlns:w14="http://schemas.microsoft.com/office/word/2010/wordml" xmlns:w15="http://schemas.microsoft.com/office/word/2012/wordml" xmlns:w16cex="http://schemas.microsoft.com/office/word/2018/wordml/cex" xmlns:w16cid="http://schemas.microsoft.com/office/word/2016/wordml/cid" xmlns:w16="http://schemas.microsoft.com/office/word/2018/wordml" xmlns:w16sdtdh="http://schemas.microsoft.com/office/word/2020/wordml/sdtdatahash" xmlns:w16se="http://schemas.microsoft.com/office/word/2015/wordml/symex" xmlns:wpg="http://schemas.microsoft.com/office/word/2010/wordprocessingGroup" xmlns:wpi="http://schemas.microsoft.com/office/word/2010/wordprocessingInk" xmlns:wne="http://schemas.microsoft.com/office/word/2006/wordml" xmlns:wps="http://schemas.microsoft.com/office/word/2010/wordprocessingShape" mc:Ignorable="w14 w15 w16se w16cid w16 w16cex w16sdtdh wp14">
   <w:p>
     <w:pPr>
       <w:pStyle w:val="Alatunniste"/>
@@ -6554,7 +6477,7 @@
       <w:rPr>
         <w:noProof/>
       </w:rPr>
-      <w:t>16.11.21</w:t>
+      <w:t>27.11.21</w:t>
     </w:r>
     <w:r>
       <w:fldChar w:fldCharType="end"/>
@@ -6578,7 +6501,7 @@
       <w:rPr>
         <w:noProof/>
       </w:rPr>
-      <w:t>12</w:t>
+      <w:t>18</w:t>
     </w:r>
     <w:r>
       <w:fldChar w:fldCharType="end"/>
@@ -6586,42 +6509,20 @@
     <w:r>
       <w:t>/</w:t>
     </w:r>
-    <w:r>
-      <w:rPr>
-        <w:noProof/>
-      </w:rPr>
-      <w:fldChar w:fldCharType="begin"/>
-    </w:r>
-    <w:r>
-      <w:rPr>
-        <w:noProof/>
-      </w:rPr>
-      <w:instrText xml:space="preserve"> NUMPAGES  \* MERGEFORMAT </w:instrText>
-    </w:r>
-    <w:r>
-      <w:rPr>
-        <w:noProof/>
-      </w:rPr>
-      <w:fldChar w:fldCharType="separate"/>
-    </w:r>
-    <w:r>
-      <w:rPr>
-        <w:noProof/>
-      </w:rPr>
-      <w:t>12</w:t>
-    </w:r>
-    <w:r>
-      <w:rPr>
-        <w:noProof/>
-      </w:rPr>
-      <w:fldChar w:fldCharType="end"/>
-    </w:r>
+    <w:fldSimple w:instr=" NUMPAGES  \* MERGEFORMAT ">
+      <w:r>
+        <w:rPr>
+          <w:noProof/>
+        </w:rPr>
+        <w:t>18</w:t>
+      </w:r>
+    </w:fldSimple>
   </w:p>
 </w:ftr>
 </file>
 
 <file path=word/footnotes.xml><?xml version="1.0" encoding="utf-8"?>
-<w:footnotes xmlns:wpc="http://schemas.microsoft.com/office/word/2010/wordprocessingCanvas" xmlns:mc="http://schemas.openxmlformats.org/markup-compatibility/2006" xmlns:o="urn:schemas-microsoft-com:office:office" xmlns:r="http://schemas.openxmlformats.org/officeDocument/2006/relationships" xmlns:m="http://schemas.openxmlformats.org/officeDocument/2006/math" xmlns:v="urn:schemas-microsoft-com:vml" xmlns:wp14="http://schemas.microsoft.com/office/word/2010/wordprocessingDrawing" xmlns:wp="http://schemas.openxmlformats.org/drawingml/2006/wordprocessingDrawing" xmlns:w10="urn:schemas-microsoft-com:office:word" xmlns:w="http://schemas.openxmlformats.org/wordprocessingml/2006/main" xmlns:w14="http://schemas.microsoft.com/office/word/2010/wordml" xmlns:w15="http://schemas.microsoft.com/office/word/2012/wordml" xmlns:wpg="http://schemas.microsoft.com/office/word/2010/wordprocessingGroup" xmlns:wpi="http://schemas.microsoft.com/office/word/2010/wordprocessingInk" xmlns:wne="http://schemas.microsoft.com/office/word/2006/wordml" xmlns:wps="http://schemas.microsoft.com/office/word/2010/wordprocessingShape" mc:Ignorable="w14 w15 wp14">
+<w:footnotes xmlns:wpc="http://schemas.microsoft.com/office/word/2010/wordprocessingCanvas" xmlns:cx="http://schemas.microsoft.com/office/drawing/2014/chartex" xmlns:cx1="http://schemas.microsoft.com/office/drawing/2015/9/8/chartex" xmlns:cx2="http://schemas.microsoft.com/office/drawing/2015/10/21/chartex" xmlns:cx3="http://schemas.microsoft.com/office/drawing/2016/5/9/chartex" xmlns:cx4="http://schemas.microsoft.com/office/drawing/2016/5/10/chartex" xmlns:cx5="http://schemas.microsoft.com/office/drawing/2016/5/11/chartex" xmlns:cx6="http://schemas.microsoft.com/office/drawing/2016/5/12/chartex" xmlns:cx7="http://schemas.microsoft.com/office/drawing/2016/5/13/chartex" xmlns:cx8="http://schemas.microsoft.com/office/drawing/2016/5/14/chartex" xmlns:mc="http://schemas.openxmlformats.org/markup-compatibility/2006" xmlns:aink="http://schemas.microsoft.com/office/drawing/2016/ink" xmlns:am3d="http://schemas.microsoft.com/office/drawing/2017/model3d" xmlns:o="urn:schemas-microsoft-com:office:office" xmlns:r="http://schemas.openxmlformats.org/officeDocument/2006/relationships" xmlns:m="http://schemas.openxmlformats.org/officeDocument/2006/math" xmlns:v="urn:schemas-microsoft-com:vml" xmlns:wp14="http://schemas.microsoft.com/office/word/2010/wordprocessingDrawing" xmlns:wp="http://schemas.openxmlformats.org/drawingml/2006/wordprocessingDrawing" xmlns:w10="urn:schemas-microsoft-com:office:word" xmlns:w="http://schemas.openxmlformats.org/wordprocessingml/2006/main" xmlns:w14="http://schemas.microsoft.com/office/word/2010/wordml" xmlns:w15="http://schemas.microsoft.com/office/word/2012/wordml" xmlns:w16cex="http://schemas.microsoft.com/office/word/2018/wordml/cex" xmlns:w16cid="http://schemas.microsoft.com/office/word/2016/wordml/cid" xmlns:w16="http://schemas.microsoft.com/office/word/2018/wordml" xmlns:w16sdtdh="http://schemas.microsoft.com/office/word/2020/wordml/sdtdatahash" xmlns:w16se="http://schemas.microsoft.com/office/word/2015/wordml/symex" xmlns:wpg="http://schemas.microsoft.com/office/word/2010/wordprocessingGroup" xmlns:wpi="http://schemas.microsoft.com/office/word/2010/wordprocessingInk" xmlns:wne="http://schemas.microsoft.com/office/word/2006/wordml" xmlns:wps="http://schemas.microsoft.com/office/word/2010/wordprocessingShape" mc:Ignorable="w14 w15 w16se w16cid w16 w16cex w16sdtdh wp14">
   <w:footnote w:type="separator" w:id="-1">
     <w:p>
       <w:r>
@@ -6640,7 +6541,7 @@
 </file>
 
 <file path=word/header1.xml><?xml version="1.0" encoding="utf-8"?>
-<w:hdr xmlns:wpc="http://schemas.microsoft.com/office/word/2010/wordprocessingCanvas" xmlns:mc="http://schemas.openxmlformats.org/markup-compatibility/2006" xmlns:o="urn:schemas-microsoft-com:office:office" xmlns:r="http://schemas.openxmlformats.org/officeDocument/2006/relationships" xmlns:m="http://schemas.openxmlformats.org/officeDocument/2006/math" xmlns:v="urn:schemas-microsoft-com:vml" xmlns:wp14="http://schemas.microsoft.com/office/word/2010/wordprocessingDrawing" xmlns:wp="http://schemas.openxmlformats.org/drawingml/2006/wordprocessingDrawing" xmlns:w10="urn:schemas-microsoft-com:office:word" xmlns:w="http://schemas.openxmlformats.org/wordprocessingml/2006/main" xmlns:w14="http://schemas.microsoft.com/office/word/2010/wordml" xmlns:w15="http://schemas.microsoft.com/office/word/2012/wordml" xmlns:wpg="http://schemas.microsoft.com/office/word/2010/wordprocessingGroup" xmlns:wpi="http://schemas.microsoft.com/office/word/2010/wordprocessingInk" xmlns:wne="http://schemas.microsoft.com/office/word/2006/wordml" xmlns:wps="http://schemas.microsoft.com/office/word/2010/wordprocessingShape" mc:Ignorable="w14 w15 wp14">
+<w:hdr xmlns:wpc="http://schemas.microsoft.com/office/word/2010/wordprocessingCanvas" xmlns:cx="http://schemas.microsoft.com/office/drawing/2014/chartex" xmlns:cx1="http://schemas.microsoft.com/office/drawing/2015/9/8/chartex" xmlns:cx2="http://schemas.microsoft.com/office/drawing/2015/10/21/chartex" xmlns:cx3="http://schemas.microsoft.com/office/drawing/2016/5/9/chartex" xmlns:cx4="http://schemas.microsoft.com/office/drawing/2016/5/10/chartex" xmlns:cx5="http://schemas.microsoft.com/office/drawing/2016/5/11/chartex" xmlns:cx6="http://schemas.microsoft.com/office/drawing/2016/5/12/chartex" xmlns:cx7="http://schemas.microsoft.com/office/drawing/2016/5/13/chartex" xmlns:cx8="http://schemas.microsoft.com/office/drawing/2016/5/14/chartex" xmlns:mc="http://schemas.openxmlformats.org/markup-compatibility/2006" xmlns:aink="http://schemas.microsoft.com/office/drawing/2016/ink" xmlns:am3d="http://schemas.microsoft.com/office/drawing/2017/model3d" xmlns:o="urn:schemas-microsoft-com:office:office" xmlns:r="http://schemas.openxmlformats.org/officeDocument/2006/relationships" xmlns:m="http://schemas.openxmlformats.org/officeDocument/2006/math" xmlns:v="urn:schemas-microsoft-com:vml" xmlns:wp14="http://schemas.microsoft.com/office/word/2010/wordprocessingDrawing" xmlns:wp="http://schemas.openxmlformats.org/drawingml/2006/wordprocessingDrawing" xmlns:w10="urn:schemas-microsoft-com:office:word" xmlns:w="http://schemas.openxmlformats.org/wordprocessingml/2006/main" xmlns:w14="http://schemas.microsoft.com/office/word/2010/wordml" xmlns:w15="http://schemas.microsoft.com/office/word/2012/wordml" xmlns:w16cex="http://schemas.microsoft.com/office/word/2018/wordml/cex" xmlns:w16cid="http://schemas.microsoft.com/office/word/2016/wordml/cid" xmlns:w16="http://schemas.microsoft.com/office/word/2018/wordml" xmlns:w16sdtdh="http://schemas.microsoft.com/office/word/2020/wordml/sdtdatahash" xmlns:w16se="http://schemas.microsoft.com/office/word/2015/wordml/symex" xmlns:wpg="http://schemas.microsoft.com/office/word/2010/wordprocessingGroup" xmlns:wpi="http://schemas.microsoft.com/office/word/2010/wordprocessingInk" xmlns:wne="http://schemas.microsoft.com/office/word/2006/wordml" xmlns:wps="http://schemas.microsoft.com/office/word/2010/wordprocessingShape" mc:Ignorable="w14 w15 w16se w16cid w16 w16cex w16sdtdh wp14">
   <w:p>
     <w:pPr>
       <w:pStyle w:val="Yltunniste"/>
@@ -6668,7 +6569,7 @@
 </file>
 
 <file path=word/numbering.xml><?xml version="1.0" encoding="utf-8"?>
-<w:numbering xmlns:wpc="http://schemas.microsoft.com/office/word/2010/wordprocessingCanvas" xmlns:mc="http://schemas.openxmlformats.org/markup-compatibility/2006" xmlns:o="urn:schemas-microsoft-com:office:office" xmlns:r="http://schemas.openxmlformats.org/officeDocument/2006/relationships" xmlns:m="http://schemas.openxmlformats.org/officeDocument/2006/math" xmlns:v="urn:schemas-microsoft-com:vml" xmlns:wp14="http://schemas.microsoft.com/office/word/2010/wordprocessingDrawing" xmlns:wp="http://schemas.openxmlformats.org/drawingml/2006/wordprocessingDrawing" xmlns:w10="urn:schemas-microsoft-com:office:word" xmlns:w="http://schemas.openxmlformats.org/wordprocessingml/2006/main" xmlns:w14="http://schemas.microsoft.com/office/word/2010/wordml" xmlns:w15="http://schemas.microsoft.com/office/word/2012/wordml" xmlns:wpg="http://schemas.microsoft.com/office/word/2010/wordprocessingGroup" xmlns:wpi="http://schemas.microsoft.com/office/word/2010/wordprocessingInk" xmlns:wne="http://schemas.microsoft.com/office/word/2006/wordml" xmlns:wps="http://schemas.microsoft.com/office/word/2010/wordprocessingShape" mc:Ignorable="w14 w15 wp14">
+<w:numbering xmlns:wpc="http://schemas.microsoft.com/office/word/2010/wordprocessingCanvas" xmlns:cx="http://schemas.microsoft.com/office/drawing/2014/chartex" xmlns:cx1="http://schemas.microsoft.com/office/drawing/2015/9/8/chartex" xmlns:cx2="http://schemas.microsoft.com/office/drawing/2015/10/21/chartex" xmlns:cx3="http://schemas.microsoft.com/office/drawing/2016/5/9/chartex" xmlns:cx4="http://schemas.microsoft.com/office/drawing/2016/5/10/chartex" xmlns:cx5="http://schemas.microsoft.com/office/drawing/2016/5/11/chartex" xmlns:cx6="http://schemas.microsoft.com/office/drawing/2016/5/12/chartex" xmlns:cx7="http://schemas.microsoft.com/office/drawing/2016/5/13/chartex" xmlns:cx8="http://schemas.microsoft.com/office/drawing/2016/5/14/chartex" xmlns:mc="http://schemas.openxmlformats.org/markup-compatibility/2006" xmlns:aink="http://schemas.microsoft.com/office/drawing/2016/ink" xmlns:am3d="http://schemas.microsoft.com/office/drawing/2017/model3d" xmlns:o="urn:schemas-microsoft-com:office:office" xmlns:r="http://schemas.openxmlformats.org/officeDocument/2006/relationships" xmlns:m="http://schemas.openxmlformats.org/officeDocument/2006/math" xmlns:v="urn:schemas-microsoft-com:vml" xmlns:wp14="http://schemas.microsoft.com/office/word/2010/wordprocessingDrawing" xmlns:wp="http://schemas.openxmlformats.org/drawingml/2006/wordprocessingDrawing" xmlns:w10="urn:schemas-microsoft-com:office:word" xmlns:w="http://schemas.openxmlformats.org/wordprocessingml/2006/main" xmlns:w14="http://schemas.microsoft.com/office/word/2010/wordml" xmlns:w15="http://schemas.microsoft.com/office/word/2012/wordml" xmlns:w16cex="http://schemas.microsoft.com/office/word/2018/wordml/cex" xmlns:w16cid="http://schemas.microsoft.com/office/word/2016/wordml/cid" xmlns:w16="http://schemas.microsoft.com/office/word/2018/wordml" xmlns:w16sdtdh="http://schemas.microsoft.com/office/word/2020/wordml/sdtdatahash" xmlns:w16se="http://schemas.microsoft.com/office/word/2015/wordml/symex" xmlns:wpg="http://schemas.microsoft.com/office/word/2010/wordprocessingGroup" xmlns:wpi="http://schemas.microsoft.com/office/word/2010/wordprocessingInk" xmlns:wne="http://schemas.microsoft.com/office/word/2006/wordml" xmlns:wps="http://schemas.microsoft.com/office/word/2010/wordprocessingShape" mc:Ignorable="w14 w15 w16se w16cid w16 w16cex w16sdtdh wp14">
   <w:abstractNum w:abstractNumId="0" w15:restartNumberingAfterBreak="0">
     <w:nsid w:val="FFFFFFFB"/>
     <w:multiLevelType w:val="multilevel"/>
@@ -6781,7 +6682,7 @@
 </file>
 
 <file path=word/styles.xml><?xml version="1.0" encoding="utf-8"?>
-<w:styles xmlns:mc="http://schemas.openxmlformats.org/markup-compatibility/2006" xmlns:r="http://schemas.openxmlformats.org/officeDocument/2006/relationships" xmlns:w="http://schemas.openxmlformats.org/wordprocessingml/2006/main" xmlns:w14="http://schemas.microsoft.com/office/word/2010/wordml" xmlns:w15="http://schemas.microsoft.com/office/word/2012/wordml" mc:Ignorable="w14 w15">
+<w:styles xmlns:mc="http://schemas.openxmlformats.org/markup-compatibility/2006" xmlns:r="http://schemas.openxmlformats.org/officeDocument/2006/relationships" xmlns:w="http://schemas.openxmlformats.org/wordprocessingml/2006/main" xmlns:w14="http://schemas.microsoft.com/office/word/2010/wordml" xmlns:w15="http://schemas.microsoft.com/office/word/2012/wordml" xmlns:w16cex="http://schemas.microsoft.com/office/word/2018/wordml/cex" xmlns:w16cid="http://schemas.microsoft.com/office/word/2016/wordml/cid" xmlns:w16="http://schemas.microsoft.com/office/word/2018/wordml" xmlns:w16sdtdh="http://schemas.microsoft.com/office/word/2020/wordml/sdtdatahash" xmlns:w16se="http://schemas.microsoft.com/office/word/2015/wordml/symex" mc:Ignorable="w14 w15 w16se w16cid w16 w16cex w16sdtdh">
   <w:docDefaults>
     <w:rPrDefault>
       <w:rPr>
@@ -6791,7 +6692,7 @@
     </w:rPrDefault>
     <w:pPrDefault/>
   </w:docDefaults>
-  <w:latentStyles w:defLockedState="0" w:defUIPriority="0" w:defSemiHidden="0" w:defUnhideWhenUsed="0" w:defQFormat="0" w:count="371">
+  <w:latentStyles w:defLockedState="0" w:defUIPriority="0" w:defSemiHidden="0" w:defUnhideWhenUsed="0" w:defQFormat="0" w:count="376">
     <w:lsdException w:name="Normal" w:qFormat="1"/>
     <w:lsdException w:name="heading 1" w:qFormat="1"/>
     <w:lsdException w:name="heading 2" w:qFormat="1"/>
@@ -7156,6 +7057,11 @@
     <w:lsdException w:name="List Table 5 Dark Accent 6" w:uiPriority="50"/>
     <w:lsdException w:name="List Table 6 Colorful Accent 6" w:uiPriority="51"/>
     <w:lsdException w:name="List Table 7 Colorful Accent 6" w:uiPriority="52"/>
+    <w:lsdException w:name="Mention" w:semiHidden="1" w:uiPriority="99" w:unhideWhenUsed="1"/>
+    <w:lsdException w:name="Smart Hyperlink" w:semiHidden="1" w:uiPriority="99" w:unhideWhenUsed="1"/>
+    <w:lsdException w:name="Hashtag" w:semiHidden="1" w:uiPriority="99" w:unhideWhenUsed="1"/>
+    <w:lsdException w:name="Unresolved Mention" w:semiHidden="1" w:uiPriority="99" w:unhideWhenUsed="1"/>
+    <w:lsdException w:name="Smart Link" w:semiHidden="1" w:uiPriority="99" w:unhideWhenUsed="1"/>
   </w:latentStyles>
   <w:style w:type="paragraph" w:default="1" w:styleId="Normaali">
     <w:name w:val="Normal"/>
@@ -7973,7 +7879,7 @@
 </file>
 
 <file path=customXml/itemProps1.xml><?xml version="1.0" encoding="utf-8"?>
-<ds:datastoreItem xmlns:ds="http://schemas.openxmlformats.org/officeDocument/2006/customXml" ds:itemID="{069ACB39-35E4-4AE3-8FCC-1BB0F0C2AE15}">
+<ds:datastoreItem xmlns:ds="http://schemas.openxmlformats.org/officeDocument/2006/customXml" ds:itemID="{A4DD3E4B-9974-B640-B3E9-FCBF1BE52615}">
   <ds:schemaRefs>
     <ds:schemaRef ds:uri="http://schemas.openxmlformats.org/officeDocument/2006/bibliography"/>
   </ds:schemaRefs>

</xml_diff>